<commit_message>
add TODOs to final report file
</commit_message>
<xml_diff>
--- a/דוח סופי.docx
+++ b/דוח סופי.docx
@@ -431,9 +431,8 @@
           <w:szCs w:val="24"/>
           <w:rtl/>
         </w:rPr>
-        <w:t xml:space="preserve">קובי </w:t>
-      </w:r>
-      <w:proofErr w:type="spellStart"/>
+        <w:t>קובי ק</w:t>
+      </w:r>
       <w:r>
         <w:rPr>
           <w:rFonts w:cs="Arial" w:hint="cs"/>
@@ -441,7 +440,7 @@
           <w:szCs w:val="24"/>
           <w:rtl/>
         </w:rPr>
-        <w:t>ק</w:t>
+        <w:t>וח</w:t>
       </w:r>
       <w:r>
         <w:rPr>
@@ -450,18 +449,8 @@
           <w:szCs w:val="24"/>
           <w:rtl/>
         </w:rPr>
-        <w:t>וח</w:t>
-      </w:r>
-      <w:r>
-        <w:rPr>
-          <w:rFonts w:cs="Arial" w:hint="cs"/>
-          <w:sz w:val="24"/>
-          <w:szCs w:val="24"/>
-          <w:rtl/>
-        </w:rPr>
         <w:t>י</w:t>
       </w:r>
-      <w:proofErr w:type="spellEnd"/>
       <w:r>
         <w:rPr>
           <w:rFonts w:cs="Arial"/>
@@ -719,6 +708,7 @@
         <w:p>
           <w:pPr>
             <w:pStyle w:val="TOC1"/>
+            <w:bidi w:val="0"/>
             <w:rPr>
               <w:rFonts w:eastAsiaTheme="minorEastAsia"/>
               <w:noProof/>
@@ -736,7 +726,7 @@
           <w:r>
             <w:fldChar w:fldCharType="separate"/>
           </w:r>
-          <w:hyperlink w:anchor="_Toc181366996" w:history="1">
+          <w:hyperlink w:anchor="_Toc191742491" w:history="1">
             <w:r>
               <w:rPr>
                 <w:rStyle w:val="Hyperlink"/>
@@ -768,7 +758,7 @@
                 <w:noProof/>
                 <w:webHidden/>
               </w:rPr>
-              <w:instrText xml:space="preserve"> PAGEREF _Toc181366996 \h </w:instrText>
+              <w:instrText xml:space="preserve"> PAGEREF _Toc191742491 \h </w:instrText>
             </w:r>
             <w:r>
               <w:rPr>
@@ -787,9 +777,8 @@
               <w:rPr>
                 <w:noProof/>
                 <w:webHidden/>
-                <w:rtl/>
               </w:rPr>
-              <w:t>3</w:t>
+              <w:t>2</w:t>
             </w:r>
             <w:r>
               <w:rPr>
@@ -803,6 +792,7 @@
         <w:p>
           <w:pPr>
             <w:pStyle w:val="TOC1"/>
+            <w:bidi w:val="0"/>
             <w:rPr>
               <w:rFonts w:eastAsiaTheme="minorEastAsia"/>
               <w:noProof/>
@@ -811,7 +801,7 @@
               <w:lang w:val="en-IL" w:eastAsia="en-IL" w:bidi="ar-SA"/>
             </w:rPr>
           </w:pPr>
-          <w:hyperlink w:anchor="_Toc181366997" w:history="1">
+          <w:hyperlink w:anchor="_Toc191742492" w:history="1">
             <w:r>
               <w:rPr>
                 <w:rStyle w:val="Hyperlink"/>
@@ -841,7 +831,7 @@
                 <w:noProof/>
                 <w:webHidden/>
               </w:rPr>
-              <w:instrText xml:space="preserve"> PAGEREF _Toc181366997 \h </w:instrText>
+              <w:instrText xml:space="preserve"> PAGEREF _Toc191742492 \h </w:instrText>
             </w:r>
             <w:r>
               <w:rPr>
@@ -860,7 +850,6 @@
               <w:rPr>
                 <w:noProof/>
                 <w:webHidden/>
-                <w:rtl/>
               </w:rPr>
               <w:t>3</w:t>
             </w:r>
@@ -876,6 +865,7 @@
         <w:p>
           <w:pPr>
             <w:pStyle w:val="TOC1"/>
+            <w:bidi w:val="0"/>
             <w:rPr>
               <w:rFonts w:eastAsiaTheme="minorEastAsia"/>
               <w:noProof/>
@@ -884,18 +874,16 @@
               <w:lang w:val="en-IL" w:eastAsia="en-IL" w:bidi="ar-SA"/>
             </w:rPr>
           </w:pPr>
-          <w:hyperlink w:anchor="_Toc181366998" w:history="1">
+          <w:hyperlink w:anchor="_Toc191742493" w:history="1">
             <w:r>
               <w:rPr>
                 <w:rStyle w:val="Hyperlink"/>
-                <w:rFonts w:hint="eastAsia"/>
                 <w:b/>
                 <w:bCs/>
                 <w:noProof/>
-                <w:rtl/>
                 <w:lang w:val="en-IL"/>
               </w:rPr>
-              <w:t>מבוא</w:t>
+              <w:t>Introduction</w:t>
             </w:r>
             <w:r>
               <w:rPr>
@@ -916,7 +904,7 @@
                 <w:noProof/>
                 <w:webHidden/>
               </w:rPr>
-              <w:instrText xml:space="preserve"> PAGEREF _Toc181366998 \h </w:instrText>
+              <w:instrText xml:space="preserve"> PAGEREF _Toc191742493 \h </w:instrText>
             </w:r>
             <w:r>
               <w:rPr>
@@ -935,7 +923,6 @@
               <w:rPr>
                 <w:noProof/>
                 <w:webHidden/>
-                <w:rtl/>
               </w:rPr>
               <w:t>4</w:t>
             </w:r>
@@ -951,6 +938,7 @@
         <w:p>
           <w:pPr>
             <w:pStyle w:val="TOC1"/>
+            <w:bidi w:val="0"/>
             <w:rPr>
               <w:rFonts w:eastAsiaTheme="minorEastAsia"/>
               <w:noProof/>
@@ -959,38 +947,16 @@
               <w:lang w:val="en-IL" w:eastAsia="en-IL" w:bidi="ar-SA"/>
             </w:rPr>
           </w:pPr>
-          <w:hyperlink w:anchor="_Toc181366999" w:history="1">
-            <w:r>
-              <w:rPr>
-                <w:rStyle w:val="Hyperlink"/>
-                <w:rFonts w:hint="eastAsia"/>
-                <w:b/>
-                <w:bCs/>
-                <w:noProof/>
-                <w:rtl/>
-              </w:rPr>
-              <w:t>הגדרת</w:t>
-            </w:r>
+          <w:hyperlink w:anchor="_Toc191742494" w:history="1">
             <w:r>
               <w:rPr>
                 <w:rStyle w:val="Hyperlink"/>
                 <w:b/>
                 <w:bCs/>
                 <w:noProof/>
-                <w:rtl/>
+                <w:lang w:val="en-IL"/>
               </w:rPr>
-              <w:t xml:space="preserve"> </w:t>
-            </w:r>
-            <w:r>
-              <w:rPr>
-                <w:rStyle w:val="Hyperlink"/>
-                <w:rFonts w:hint="eastAsia"/>
-                <w:b/>
-                <w:bCs/>
-                <w:noProof/>
-                <w:rtl/>
-              </w:rPr>
-              <w:t>בעיה</w:t>
+              <w:t>Technologies Used</w:t>
             </w:r>
             <w:r>
               <w:rPr>
@@ -1011,7 +977,7 @@
                 <w:noProof/>
                 <w:webHidden/>
               </w:rPr>
-              <w:instrText xml:space="preserve"> PAGEREF _Toc181366999 \h </w:instrText>
+              <w:instrText xml:space="preserve"> PAGEREF _Toc191742494 \h </w:instrText>
             </w:r>
             <w:r>
               <w:rPr>
@@ -1030,7 +996,6 @@
               <w:rPr>
                 <w:noProof/>
                 <w:webHidden/>
-                <w:rtl/>
               </w:rPr>
               <w:t>5</w:t>
             </w:r>
@@ -1046,6 +1011,7 @@
         <w:p>
           <w:pPr>
             <w:pStyle w:val="TOC1"/>
+            <w:bidi w:val="0"/>
             <w:rPr>
               <w:rFonts w:eastAsiaTheme="minorEastAsia"/>
               <w:noProof/>
@@ -1054,80 +1020,16 @@
               <w:lang w:val="en-IL" w:eastAsia="en-IL" w:bidi="ar-SA"/>
             </w:rPr>
           </w:pPr>
-          <w:hyperlink w:anchor="_Toc181367000" w:history="1">
-            <w:r>
-              <w:rPr>
-                <w:rStyle w:val="Hyperlink"/>
-                <w:rFonts w:hint="eastAsia"/>
-                <w:b/>
-                <w:bCs/>
-                <w:noProof/>
-                <w:rtl/>
-              </w:rPr>
-              <w:t>פתרונות</w:t>
-            </w:r>
+          <w:hyperlink w:anchor="_Toc191742495" w:history="1">
             <w:r>
               <w:rPr>
                 <w:rStyle w:val="Hyperlink"/>
                 <w:b/>
                 <w:bCs/>
                 <w:noProof/>
-                <w:rtl/>
+                <w:lang w:val="en-IL"/>
               </w:rPr>
-              <w:t xml:space="preserve"> </w:t>
-            </w:r>
-            <w:r>
-              <w:rPr>
-                <w:rStyle w:val="Hyperlink"/>
-                <w:rFonts w:hint="eastAsia"/>
-                <w:b/>
-                <w:bCs/>
-                <w:noProof/>
-                <w:rtl/>
-              </w:rPr>
-              <w:t>אפשריים</w:t>
-            </w:r>
-            <w:r>
-              <w:rPr>
-                <w:rStyle w:val="Hyperlink"/>
-                <w:b/>
-                <w:bCs/>
-                <w:noProof/>
-                <w:rtl/>
-              </w:rPr>
-              <w:t xml:space="preserve">, </w:t>
-            </w:r>
-            <w:r>
-              <w:rPr>
-                <w:rStyle w:val="Hyperlink"/>
-                <w:rFonts w:hint="eastAsia"/>
-                <w:b/>
-                <w:bCs/>
-                <w:noProof/>
-                <w:rtl/>
-              </w:rPr>
-              <w:t>והפתרון</w:t>
-            </w:r>
-            <w:r>
-              <w:rPr>
-                <w:rStyle w:val="Hyperlink"/>
-                <w:b/>
-                <w:bCs/>
-                <w:noProof/>
-                <w:rtl/>
-              </w:rPr>
-              <w:t xml:space="preserve"> </w:t>
-            </w:r>
-            <w:r>
-              <w:rPr>
-                <w:rStyle w:val="Hyperlink"/>
-                <w:rFonts w:hint="eastAsia"/>
-                <w:b/>
-                <w:bCs/>
-                <w:noProof/>
-                <w:rtl/>
-              </w:rPr>
-              <w:t>הנבחר</w:t>
+              <w:t>Haifa 3D Robotic Hand:</w:t>
             </w:r>
             <w:r>
               <w:rPr>
@@ -1148,7 +1050,7 @@
                 <w:noProof/>
                 <w:webHidden/>
               </w:rPr>
-              <w:instrText xml:space="preserve"> PAGEREF _Toc181367000 \h </w:instrText>
+              <w:instrText xml:space="preserve"> PAGEREF _Toc191742495 \h </w:instrText>
             </w:r>
             <w:r>
               <w:rPr>
@@ -1167,9 +1069,8 @@
               <w:rPr>
                 <w:noProof/>
                 <w:webHidden/>
-                <w:rtl/>
               </w:rPr>
-              <w:t>5</w:t>
+              <w:t>8</w:t>
             </w:r>
             <w:r>
               <w:rPr>
@@ -1183,6 +1084,7 @@
         <w:p>
           <w:pPr>
             <w:pStyle w:val="TOC1"/>
+            <w:bidi w:val="0"/>
             <w:rPr>
               <w:rFonts w:eastAsiaTheme="minorEastAsia"/>
               <w:noProof/>
@@ -1191,59 +1093,16 @@
               <w:lang w:val="en-IL" w:eastAsia="en-IL" w:bidi="ar-SA"/>
             </w:rPr>
           </w:pPr>
-          <w:hyperlink w:anchor="_Toc181367001" w:history="1">
-            <w:r>
-              <w:rPr>
-                <w:rStyle w:val="Hyperlink"/>
-                <w:rFonts w:hint="eastAsia"/>
-                <w:b/>
-                <w:bCs/>
-                <w:noProof/>
-                <w:rtl/>
-              </w:rPr>
-              <w:t>תהליך</w:t>
-            </w:r>
+          <w:hyperlink w:anchor="_Toc191742496" w:history="1">
             <w:r>
               <w:rPr>
                 <w:rStyle w:val="Hyperlink"/>
                 <w:b/>
                 <w:bCs/>
                 <w:noProof/>
-                <w:rtl/>
+                <w:lang w:val="en-IL"/>
               </w:rPr>
-              <w:t xml:space="preserve"> </w:t>
-            </w:r>
-            <w:r>
-              <w:rPr>
-                <w:rStyle w:val="Hyperlink"/>
-                <w:rFonts w:hint="eastAsia"/>
-                <w:b/>
-                <w:bCs/>
-                <w:noProof/>
-                <w:rtl/>
-              </w:rPr>
-              <w:t>החלטה</w:t>
-            </w:r>
-            <w:r>
-              <w:rPr>
-                <w:rStyle w:val="Hyperlink"/>
-                <w:b/>
-                <w:bCs/>
-                <w:noProof/>
-                <w:rtl/>
-              </w:rPr>
-              <w:t xml:space="preserve"> </w:t>
-            </w:r>
-            <w:r>
-              <w:rPr>
-                <w:rStyle w:val="Hyperlink"/>
-                <w:rFonts w:hint="eastAsia"/>
-                <w:b/>
-                <w:bCs/>
-                <w:noProof/>
-                <w:rtl/>
-              </w:rPr>
-              <w:t>מרקובי</w:t>
+              <w:t>General Architecture:</w:t>
             </w:r>
             <w:r>
               <w:rPr>
@@ -1264,7 +1123,7 @@
                 <w:noProof/>
                 <w:webHidden/>
               </w:rPr>
-              <w:instrText xml:space="preserve"> PAGEREF _Toc181367001 \h </w:instrText>
+              <w:instrText xml:space="preserve"> PAGEREF _Toc191742496 \h </w:instrText>
             </w:r>
             <w:r>
               <w:rPr>
@@ -1283,9 +1142,8 @@
               <w:rPr>
                 <w:noProof/>
                 <w:webHidden/>
-                <w:rtl/>
               </w:rPr>
-              <w:t>6</w:t>
+              <w:t>9</w:t>
             </w:r>
             <w:r>
               <w:rPr>
@@ -1299,6 +1157,7 @@
         <w:p>
           <w:pPr>
             <w:pStyle w:val="TOC1"/>
+            <w:bidi w:val="0"/>
             <w:rPr>
               <w:rFonts w:eastAsiaTheme="minorEastAsia"/>
               <w:noProof/>
@@ -1307,38 +1166,15 @@
               <w:lang w:val="en-IL" w:eastAsia="en-IL" w:bidi="ar-SA"/>
             </w:rPr>
           </w:pPr>
-          <w:hyperlink w:anchor="_Toc181367002" w:history="1">
-            <w:r>
-              <w:rPr>
-                <w:rStyle w:val="Hyperlink"/>
-                <w:rFonts w:hint="eastAsia"/>
-                <w:b/>
-                <w:bCs/>
-                <w:noProof/>
-                <w:rtl/>
-              </w:rPr>
-              <w:t>למידה</w:t>
-            </w:r>
+          <w:hyperlink w:anchor="_Toc191742497" w:history="1">
             <w:r>
               <w:rPr>
                 <w:rStyle w:val="Hyperlink"/>
                 <w:b/>
                 <w:bCs/>
                 <w:noProof/>
-                <w:rtl/>
               </w:rPr>
-              <w:t xml:space="preserve"> </w:t>
-            </w:r>
-            <w:r>
-              <w:rPr>
-                <w:rStyle w:val="Hyperlink"/>
-                <w:rFonts w:hint="eastAsia"/>
-                <w:b/>
-                <w:bCs/>
-                <w:noProof/>
-                <w:rtl/>
-              </w:rPr>
-              <w:t>מחיזוקים</w:t>
+              <w:t>Complete Implementation:</w:t>
             </w:r>
             <w:r>
               <w:rPr>
@@ -1359,7 +1195,7 @@
                 <w:noProof/>
                 <w:webHidden/>
               </w:rPr>
-              <w:instrText xml:space="preserve"> PAGEREF _Toc181367002 \h </w:instrText>
+              <w:instrText xml:space="preserve"> PAGEREF _Toc191742497 \h </w:instrText>
             </w:r>
             <w:r>
               <w:rPr>
@@ -1378,9 +1214,8 @@
               <w:rPr>
                 <w:noProof/>
                 <w:webHidden/>
-                <w:rtl/>
               </w:rPr>
-              <w:t>7</w:t>
+              <w:t>11</w:t>
             </w:r>
             <w:r>
               <w:rPr>
@@ -1394,6 +1229,7 @@
         <w:p>
           <w:pPr>
             <w:pStyle w:val="TOC1"/>
+            <w:bidi w:val="0"/>
             <w:rPr>
               <w:rFonts w:eastAsiaTheme="minorEastAsia"/>
               <w:noProof/>
@@ -1402,7 +1238,7 @@
               <w:lang w:val="en-IL" w:eastAsia="en-IL" w:bidi="ar-SA"/>
             </w:rPr>
           </w:pPr>
-          <w:hyperlink w:anchor="_Toc181367003" w:history="1">
+          <w:hyperlink w:anchor="_Toc191742498" w:history="1">
             <w:r>
               <w:rPr>
                 <w:rStyle w:val="Hyperlink"/>
@@ -1411,51 +1247,7 @@
                 <w:noProof/>
                 <w:lang w:val="en-IL"/>
               </w:rPr>
-              <w:t>Exploration</w:t>
-            </w:r>
-            <w:r>
-              <w:rPr>
-                <w:rStyle w:val="Hyperlink"/>
-                <w:b/>
-                <w:bCs/>
-                <w:noProof/>
-                <w:rtl/>
-                <w:lang w:val="en-IL"/>
-              </w:rPr>
-              <w:t xml:space="preserve"> </w:t>
-            </w:r>
-            <w:r>
-              <w:rPr>
-                <w:rStyle w:val="Hyperlink"/>
-                <w:rFonts w:hint="eastAsia"/>
-                <w:b/>
-                <w:bCs/>
-                <w:noProof/>
-                <w:rtl/>
-                <w:lang w:val="en-IL"/>
-              </w:rPr>
-              <w:t>נגד</w:t>
-            </w:r>
-            <w:r>
-              <w:rPr>
-                <w:rStyle w:val="Hyperlink"/>
-                <w:b/>
-                <w:bCs/>
-                <w:noProof/>
-                <w:rtl/>
-                <w:lang w:val="en-IL"/>
-              </w:rPr>
-              <w:t xml:space="preserve"> </w:t>
-            </w:r>
-            <w:r>
-              <w:rPr>
-                <w:rStyle w:val="Hyperlink"/>
-                <w:b/>
-                <w:bCs/>
-                <w:noProof/>
-                <w:lang w:val="en-IL"/>
-              </w:rPr>
-              <w:t>Exploitation</w:t>
+              <w:t>Failed Attempts:</w:t>
             </w:r>
             <w:r>
               <w:rPr>
@@ -1476,7 +1268,7 @@
                 <w:noProof/>
                 <w:webHidden/>
               </w:rPr>
-              <w:instrText xml:space="preserve"> PAGEREF _Toc181367003 \h </w:instrText>
+              <w:instrText xml:space="preserve"> PAGEREF _Toc191742498 \h </w:instrText>
             </w:r>
             <w:r>
               <w:rPr>
@@ -1495,9 +1287,8 @@
               <w:rPr>
                 <w:noProof/>
                 <w:webHidden/>
-                <w:rtl/>
               </w:rPr>
-              <w:t>7</w:t>
+              <w:t>12</w:t>
             </w:r>
             <w:r>
               <w:rPr>
@@ -1511,6 +1302,7 @@
         <w:p>
           <w:pPr>
             <w:pStyle w:val="TOC1"/>
+            <w:bidi w:val="0"/>
             <w:rPr>
               <w:rFonts w:eastAsiaTheme="minorEastAsia"/>
               <w:noProof/>
@@ -1519,41 +1311,16 @@
               <w:lang w:val="en-IL" w:eastAsia="en-IL" w:bidi="ar-SA"/>
             </w:rPr>
           </w:pPr>
-          <w:hyperlink w:anchor="_Toc181367004" w:history="1">
-            <w:r>
-              <w:rPr>
-                <w:rStyle w:val="Hyperlink"/>
-                <w:rFonts w:hint="eastAsia"/>
-                <w:b/>
-                <w:bCs/>
-                <w:noProof/>
-                <w:rtl/>
-                <w:lang w:val="en-IL"/>
-              </w:rPr>
-              <w:t>מושגים</w:t>
-            </w:r>
+          <w:hyperlink w:anchor="_Toc191742499" w:history="1">
             <w:r>
               <w:rPr>
                 <w:rStyle w:val="Hyperlink"/>
                 <w:b/>
                 <w:bCs/>
                 <w:noProof/>
-                <w:rtl/>
                 <w:lang w:val="en-IL"/>
               </w:rPr>
-              <w:t xml:space="preserve"> </w:t>
-            </w:r>
-            <w:r>
-              <w:rPr>
-                <w:rStyle w:val="Hyperlink"/>
-                <w:rFonts w:hint="eastAsia"/>
-                <w:b/>
-                <w:bCs/>
-                <w:noProof/>
-                <w:rtl/>
-                <w:lang w:val="en-IL"/>
-              </w:rPr>
-              <w:t>והנחות</w:t>
+              <w:t>Possible Future Expansions:</w:t>
             </w:r>
             <w:r>
               <w:rPr>
@@ -1574,7 +1341,7 @@
                 <w:noProof/>
                 <w:webHidden/>
               </w:rPr>
-              <w:instrText xml:space="preserve"> PAGEREF _Toc181367004 \h </w:instrText>
+              <w:instrText xml:space="preserve"> PAGEREF _Toc191742499 \h </w:instrText>
             </w:r>
             <w:r>
               <w:rPr>
@@ -1593,584 +1360,6 @@
               <w:rPr>
                 <w:noProof/>
                 <w:webHidden/>
-                <w:rtl/>
-              </w:rPr>
-              <w:t>8</w:t>
-            </w:r>
-            <w:r>
-              <w:rPr>
-                <w:noProof/>
-                <w:webHidden/>
-              </w:rPr>
-              <w:fldChar w:fldCharType="end"/>
-            </w:r>
-          </w:hyperlink>
-        </w:p>
-        <w:p>
-          <w:pPr>
-            <w:pStyle w:val="TOC1"/>
-            <w:rPr>
-              <w:rFonts w:eastAsiaTheme="minorEastAsia"/>
-              <w:noProof/>
-              <w:sz w:val="24"/>
-              <w:szCs w:val="24"/>
-              <w:lang w:val="en-IL" w:eastAsia="en-IL" w:bidi="ar-SA"/>
-            </w:rPr>
-          </w:pPr>
-          <w:hyperlink w:anchor="_Toc181367005" w:history="1">
-            <w:r>
-              <w:rPr>
-                <w:rStyle w:val="Hyperlink"/>
-                <w:rFonts w:asciiTheme="majorBidi" w:hAnsiTheme="majorBidi" w:hint="eastAsia"/>
-                <w:b/>
-                <w:bCs/>
-                <w:noProof/>
-                <w:rtl/>
-              </w:rPr>
-              <w:t>מבוא</w:t>
-            </w:r>
-            <w:r>
-              <w:rPr>
-                <w:rStyle w:val="Hyperlink"/>
-                <w:rFonts w:asciiTheme="majorBidi" w:hAnsiTheme="majorBidi"/>
-                <w:b/>
-                <w:bCs/>
-                <w:noProof/>
-                <w:rtl/>
-              </w:rPr>
-              <w:t xml:space="preserve"> </w:t>
-            </w:r>
-            <w:r>
-              <w:rPr>
-                <w:rStyle w:val="Hyperlink"/>
-                <w:rFonts w:asciiTheme="majorBidi" w:hAnsiTheme="majorBidi" w:hint="eastAsia"/>
-                <w:b/>
-                <w:bCs/>
-                <w:noProof/>
-                <w:rtl/>
-              </w:rPr>
-              <w:t>ל</w:t>
-            </w:r>
-            <w:r>
-              <w:rPr>
-                <w:rStyle w:val="Hyperlink"/>
-                <w:rFonts w:asciiTheme="majorBidi" w:hAnsiTheme="majorBidi"/>
-                <w:b/>
-                <w:bCs/>
-                <w:noProof/>
-                <w:rtl/>
-              </w:rPr>
-              <w:t xml:space="preserve">- </w:t>
-            </w:r>
-            <w:r>
-              <w:rPr>
-                <w:rStyle w:val="Hyperlink"/>
-                <w:rFonts w:asciiTheme="majorBidi" w:hAnsiTheme="majorBidi"/>
-                <w:b/>
-                <w:bCs/>
-                <w:noProof/>
-              </w:rPr>
-              <w:t>DQN</w:t>
-            </w:r>
-            <w:r>
-              <w:rPr>
-                <w:noProof/>
-                <w:webHidden/>
-              </w:rPr>
-              <w:tab/>
-            </w:r>
-            <w:r>
-              <w:rPr>
-                <w:noProof/>
-                <w:webHidden/>
-              </w:rPr>
-              <w:fldChar w:fldCharType="begin"/>
-            </w:r>
-            <w:r>
-              <w:rPr>
-                <w:noProof/>
-                <w:webHidden/>
-              </w:rPr>
-              <w:instrText xml:space="preserve"> PAGEREF _Toc181367005 \h </w:instrText>
-            </w:r>
-            <w:r>
-              <w:rPr>
-                <w:noProof/>
-                <w:webHidden/>
-              </w:rPr>
-            </w:r>
-            <w:r>
-              <w:rPr>
-                <w:noProof/>
-                <w:webHidden/>
-              </w:rPr>
-              <w:fldChar w:fldCharType="separate"/>
-            </w:r>
-            <w:r>
-              <w:rPr>
-                <w:noProof/>
-                <w:webHidden/>
-                <w:rtl/>
-              </w:rPr>
-              <w:t>9</w:t>
-            </w:r>
-            <w:r>
-              <w:rPr>
-                <w:noProof/>
-                <w:webHidden/>
-              </w:rPr>
-              <w:fldChar w:fldCharType="end"/>
-            </w:r>
-          </w:hyperlink>
-        </w:p>
-        <w:p>
-          <w:pPr>
-            <w:pStyle w:val="TOC1"/>
-            <w:rPr>
-              <w:rFonts w:eastAsiaTheme="minorEastAsia"/>
-              <w:noProof/>
-              <w:sz w:val="24"/>
-              <w:szCs w:val="24"/>
-              <w:lang w:val="en-IL" w:eastAsia="en-IL" w:bidi="ar-SA"/>
-            </w:rPr>
-          </w:pPr>
-          <w:hyperlink w:anchor="_Toc181367006" w:history="1">
-            <w:r>
-              <w:rPr>
-                <w:rStyle w:val="Hyperlink"/>
-                <w:rFonts w:asciiTheme="majorBidi" w:hAnsiTheme="majorBidi" w:hint="eastAsia"/>
-                <w:b/>
-                <w:bCs/>
-                <w:noProof/>
-                <w:rtl/>
-              </w:rPr>
-              <w:t>הגדרות</w:t>
-            </w:r>
-            <w:r>
-              <w:rPr>
-                <w:rStyle w:val="Hyperlink"/>
-                <w:rFonts w:asciiTheme="majorBidi" w:hAnsiTheme="majorBidi"/>
-                <w:b/>
-                <w:bCs/>
-                <w:noProof/>
-                <w:rtl/>
-              </w:rPr>
-              <w:t xml:space="preserve"> </w:t>
-            </w:r>
-            <w:r>
-              <w:rPr>
-                <w:rStyle w:val="Hyperlink"/>
-                <w:rFonts w:asciiTheme="majorBidi" w:hAnsiTheme="majorBidi" w:hint="eastAsia"/>
-                <w:b/>
-                <w:bCs/>
-                <w:noProof/>
-                <w:rtl/>
-              </w:rPr>
-              <w:t>של</w:t>
-            </w:r>
-            <w:r>
-              <w:rPr>
-                <w:rStyle w:val="Hyperlink"/>
-                <w:rFonts w:asciiTheme="majorBidi" w:hAnsiTheme="majorBidi"/>
-                <w:b/>
-                <w:bCs/>
-                <w:noProof/>
-                <w:rtl/>
-              </w:rPr>
-              <w:t xml:space="preserve"> </w:t>
-            </w:r>
-            <w:r>
-              <w:rPr>
-                <w:rStyle w:val="Hyperlink"/>
-                <w:rFonts w:asciiTheme="majorBidi" w:hAnsiTheme="majorBidi"/>
-                <w:b/>
-                <w:bCs/>
-                <w:noProof/>
-              </w:rPr>
-              <w:t>DQN</w:t>
-            </w:r>
-            <w:r>
-              <w:rPr>
-                <w:rStyle w:val="Hyperlink"/>
-                <w:rFonts w:asciiTheme="majorBidi" w:hAnsiTheme="majorBidi"/>
-                <w:b/>
-                <w:bCs/>
-                <w:noProof/>
-                <w:rtl/>
-              </w:rPr>
-              <w:t xml:space="preserve"> </w:t>
-            </w:r>
-            <w:r>
-              <w:rPr>
-                <w:rStyle w:val="Hyperlink"/>
-                <w:rFonts w:asciiTheme="majorBidi" w:hAnsiTheme="majorBidi" w:hint="eastAsia"/>
-                <w:b/>
-                <w:bCs/>
-                <w:noProof/>
-                <w:rtl/>
-              </w:rPr>
-              <w:t>ו</w:t>
-            </w:r>
-            <w:r>
-              <w:rPr>
-                <w:rStyle w:val="Hyperlink"/>
-                <w:rFonts w:asciiTheme="majorBidi" w:hAnsiTheme="majorBidi"/>
-                <w:b/>
-                <w:bCs/>
-                <w:noProof/>
-                <w:rtl/>
-              </w:rPr>
-              <w:t xml:space="preserve">- </w:t>
-            </w:r>
-            <w:r>
-              <w:rPr>
-                <w:rStyle w:val="Hyperlink"/>
-                <w:rFonts w:asciiTheme="majorBidi" w:hAnsiTheme="majorBidi"/>
-                <w:b/>
-                <w:bCs/>
-                <w:noProof/>
-              </w:rPr>
-              <w:t>MDP</w:t>
-            </w:r>
-            <w:r>
-              <w:rPr>
-                <w:noProof/>
-                <w:webHidden/>
-              </w:rPr>
-              <w:tab/>
-            </w:r>
-            <w:r>
-              <w:rPr>
-                <w:noProof/>
-                <w:webHidden/>
-              </w:rPr>
-              <w:fldChar w:fldCharType="begin"/>
-            </w:r>
-            <w:r>
-              <w:rPr>
-                <w:noProof/>
-                <w:webHidden/>
-              </w:rPr>
-              <w:instrText xml:space="preserve"> PAGEREF _Toc181367006 \h </w:instrText>
-            </w:r>
-            <w:r>
-              <w:rPr>
-                <w:noProof/>
-                <w:webHidden/>
-              </w:rPr>
-            </w:r>
-            <w:r>
-              <w:rPr>
-                <w:noProof/>
-                <w:webHidden/>
-              </w:rPr>
-              <w:fldChar w:fldCharType="separate"/>
-            </w:r>
-            <w:r>
-              <w:rPr>
-                <w:noProof/>
-                <w:webHidden/>
-                <w:rtl/>
-              </w:rPr>
-              <w:t>10</w:t>
-            </w:r>
-            <w:r>
-              <w:rPr>
-                <w:noProof/>
-                <w:webHidden/>
-              </w:rPr>
-              <w:fldChar w:fldCharType="end"/>
-            </w:r>
-          </w:hyperlink>
-        </w:p>
-        <w:p>
-          <w:pPr>
-            <w:pStyle w:val="TOC1"/>
-            <w:rPr>
-              <w:rFonts w:eastAsiaTheme="minorEastAsia"/>
-              <w:noProof/>
-              <w:sz w:val="24"/>
-              <w:szCs w:val="24"/>
-              <w:lang w:val="en-IL" w:eastAsia="en-IL" w:bidi="ar-SA"/>
-            </w:rPr>
-          </w:pPr>
-          <w:hyperlink w:anchor="_Toc181367007" w:history="1">
-            <w:r>
-              <w:rPr>
-                <w:rStyle w:val="Hyperlink"/>
-                <w:rFonts w:hint="eastAsia"/>
-                <w:b/>
-                <w:bCs/>
-                <w:noProof/>
-                <w:rtl/>
-              </w:rPr>
-              <w:t>תהליך</w:t>
-            </w:r>
-            <w:r>
-              <w:rPr>
-                <w:rStyle w:val="Hyperlink"/>
-                <w:b/>
-                <w:bCs/>
-                <w:noProof/>
-                <w:rtl/>
-              </w:rPr>
-              <w:t xml:space="preserve"> </w:t>
-            </w:r>
-            <w:r>
-              <w:rPr>
-                <w:rStyle w:val="Hyperlink"/>
-                <w:rFonts w:hint="eastAsia"/>
-                <w:b/>
-                <w:bCs/>
-                <w:noProof/>
-                <w:rtl/>
-              </w:rPr>
-              <w:t>האימון</w:t>
-            </w:r>
-            <w:r>
-              <w:rPr>
-                <w:noProof/>
-                <w:webHidden/>
-              </w:rPr>
-              <w:tab/>
-            </w:r>
-            <w:r>
-              <w:rPr>
-                <w:noProof/>
-                <w:webHidden/>
-              </w:rPr>
-              <w:fldChar w:fldCharType="begin"/>
-            </w:r>
-            <w:r>
-              <w:rPr>
-                <w:noProof/>
-                <w:webHidden/>
-              </w:rPr>
-              <w:instrText xml:space="preserve"> PAGEREF _Toc181367007 \h </w:instrText>
-            </w:r>
-            <w:r>
-              <w:rPr>
-                <w:noProof/>
-                <w:webHidden/>
-              </w:rPr>
-            </w:r>
-            <w:r>
-              <w:rPr>
-                <w:noProof/>
-                <w:webHidden/>
-              </w:rPr>
-              <w:fldChar w:fldCharType="separate"/>
-            </w:r>
-            <w:r>
-              <w:rPr>
-                <w:noProof/>
-                <w:webHidden/>
-                <w:rtl/>
-              </w:rPr>
-              <w:t>12</w:t>
-            </w:r>
-            <w:r>
-              <w:rPr>
-                <w:noProof/>
-                <w:webHidden/>
-              </w:rPr>
-              <w:fldChar w:fldCharType="end"/>
-            </w:r>
-          </w:hyperlink>
-        </w:p>
-        <w:p>
-          <w:pPr>
-            <w:pStyle w:val="TOC1"/>
-            <w:rPr>
-              <w:rFonts w:eastAsiaTheme="minorEastAsia"/>
-              <w:noProof/>
-              <w:sz w:val="24"/>
-              <w:szCs w:val="24"/>
-              <w:lang w:val="en-IL" w:eastAsia="en-IL" w:bidi="ar-SA"/>
-            </w:rPr>
-          </w:pPr>
-          <w:hyperlink w:anchor="_Toc181367008" w:history="1">
-            <w:r>
-              <w:rPr>
-                <w:rStyle w:val="Hyperlink"/>
-                <w:rFonts w:asciiTheme="majorBidi" w:hAnsiTheme="majorBidi" w:hint="eastAsia"/>
-                <w:b/>
-                <w:bCs/>
-                <w:noProof/>
-                <w:rtl/>
-              </w:rPr>
-              <w:t>דיגראמה</w:t>
-            </w:r>
-            <w:r>
-              <w:rPr>
-                <w:rStyle w:val="Hyperlink"/>
-                <w:rFonts w:asciiTheme="majorBidi" w:hAnsiTheme="majorBidi"/>
-                <w:b/>
-                <w:bCs/>
-                <w:noProof/>
-                <w:rtl/>
-              </w:rPr>
-              <w:t xml:space="preserve"> </w:t>
-            </w:r>
-            <w:r>
-              <w:rPr>
-                <w:rStyle w:val="Hyperlink"/>
-                <w:rFonts w:asciiTheme="majorBidi" w:hAnsiTheme="majorBidi" w:hint="eastAsia"/>
-                <w:b/>
-                <w:bCs/>
-                <w:noProof/>
-                <w:rtl/>
-              </w:rPr>
-              <w:t>שמתארת</w:t>
-            </w:r>
-            <w:r>
-              <w:rPr>
-                <w:rStyle w:val="Hyperlink"/>
-                <w:rFonts w:asciiTheme="majorBidi" w:hAnsiTheme="majorBidi"/>
-                <w:b/>
-                <w:bCs/>
-                <w:noProof/>
-                <w:rtl/>
-              </w:rPr>
-              <w:t xml:space="preserve"> </w:t>
-            </w:r>
-            <w:r>
-              <w:rPr>
-                <w:rStyle w:val="Hyperlink"/>
-                <w:rFonts w:asciiTheme="majorBidi" w:hAnsiTheme="majorBidi" w:hint="eastAsia"/>
-                <w:b/>
-                <w:bCs/>
-                <w:noProof/>
-                <w:rtl/>
-              </w:rPr>
-              <w:t>את</w:t>
-            </w:r>
-            <w:r>
-              <w:rPr>
-                <w:rStyle w:val="Hyperlink"/>
-                <w:rFonts w:asciiTheme="majorBidi" w:hAnsiTheme="majorBidi"/>
-                <w:b/>
-                <w:bCs/>
-                <w:noProof/>
-                <w:rtl/>
-              </w:rPr>
-              <w:t xml:space="preserve"> </w:t>
-            </w:r>
-            <w:r>
-              <w:rPr>
-                <w:rStyle w:val="Hyperlink"/>
-                <w:rFonts w:asciiTheme="majorBidi" w:hAnsiTheme="majorBidi" w:hint="eastAsia"/>
-                <w:b/>
-                <w:bCs/>
-                <w:noProof/>
-                <w:rtl/>
-              </w:rPr>
-              <w:t>תהליך</w:t>
-            </w:r>
-            <w:r>
-              <w:rPr>
-                <w:rStyle w:val="Hyperlink"/>
-                <w:rFonts w:asciiTheme="majorBidi" w:hAnsiTheme="majorBidi"/>
-                <w:b/>
-                <w:bCs/>
-                <w:noProof/>
-                <w:rtl/>
-              </w:rPr>
-              <w:t xml:space="preserve"> </w:t>
-            </w:r>
-            <w:r>
-              <w:rPr>
-                <w:rStyle w:val="Hyperlink"/>
-                <w:rFonts w:asciiTheme="majorBidi" w:hAnsiTheme="majorBidi" w:hint="eastAsia"/>
-                <w:b/>
-                <w:bCs/>
-                <w:noProof/>
-                <w:rtl/>
-              </w:rPr>
-              <w:t>האימון</w:t>
-            </w:r>
-            <w:r>
-              <w:rPr>
-                <w:rStyle w:val="Hyperlink"/>
-                <w:rFonts w:asciiTheme="majorBidi" w:hAnsiTheme="majorBidi"/>
-                <w:b/>
-                <w:bCs/>
-                <w:noProof/>
-                <w:rtl/>
-              </w:rPr>
-              <w:t xml:space="preserve"> </w:t>
-            </w:r>
-            <w:r>
-              <w:rPr>
-                <w:rStyle w:val="Hyperlink"/>
-                <w:rFonts w:asciiTheme="majorBidi" w:hAnsiTheme="majorBidi" w:hint="eastAsia"/>
-                <w:b/>
-                <w:bCs/>
-                <w:noProof/>
-                <w:rtl/>
-              </w:rPr>
-              <w:t>של</w:t>
-            </w:r>
-            <w:r>
-              <w:rPr>
-                <w:rStyle w:val="Hyperlink"/>
-                <w:rFonts w:asciiTheme="majorBidi" w:hAnsiTheme="majorBidi"/>
-                <w:b/>
-                <w:bCs/>
-                <w:noProof/>
-                <w:rtl/>
-              </w:rPr>
-              <w:t xml:space="preserve"> </w:t>
-            </w:r>
-            <w:r>
-              <w:rPr>
-                <w:rStyle w:val="Hyperlink"/>
-                <w:rFonts w:asciiTheme="majorBidi" w:hAnsiTheme="majorBidi"/>
-                <w:b/>
-                <w:bCs/>
-                <w:noProof/>
-              </w:rPr>
-              <w:t>DQN</w:t>
-            </w:r>
-            <w:r>
-              <w:rPr>
-                <w:noProof/>
-                <w:webHidden/>
-              </w:rPr>
-              <w:tab/>
-            </w:r>
-            <w:r>
-              <w:rPr>
-                <w:noProof/>
-                <w:webHidden/>
-              </w:rPr>
-              <w:fldChar w:fldCharType="begin"/>
-            </w:r>
-            <w:r>
-              <w:rPr>
-                <w:noProof/>
-                <w:webHidden/>
-              </w:rPr>
-              <w:instrText xml:space="preserve"> PAGEREF _Toc181367008 \h </w:instrText>
-            </w:r>
-            <w:r>
-              <w:rPr>
-                <w:noProof/>
-                <w:webHidden/>
-              </w:rPr>
-            </w:r>
-            <w:r>
-              <w:rPr>
-                <w:noProof/>
-                <w:webHidden/>
-              </w:rPr>
-              <w:fldChar w:fldCharType="separate"/>
-            </w:r>
-            <w:r>
-              <w:rPr>
-                <w:noProof/>
-                <w:webHidden/>
-                <w:rtl/>
               </w:rPr>
               <w:t>13</w:t>
             </w:r>
@@ -2186,6 +1375,7 @@
         <w:p>
           <w:pPr>
             <w:pStyle w:val="TOC1"/>
+            <w:bidi w:val="0"/>
             <w:rPr>
               <w:rFonts w:eastAsiaTheme="minorEastAsia"/>
               <w:noProof/>
@@ -2194,809 +1384,7 @@
               <w:lang w:val="en-IL" w:eastAsia="en-IL" w:bidi="ar-SA"/>
             </w:rPr>
           </w:pPr>
-          <w:hyperlink w:anchor="_Toc181367009" w:history="1">
-            <w:r>
-              <w:rPr>
-                <w:rStyle w:val="Hyperlink"/>
-                <w:rFonts w:asciiTheme="majorBidi" w:hAnsiTheme="majorBidi"/>
-                <w:b/>
-                <w:bCs/>
-                <w:noProof/>
-                <w:lang w:val="en-IL"/>
-              </w:rPr>
-              <w:t>Hyperparameter</w:t>
-            </w:r>
-            <w:r>
-              <w:rPr>
-                <w:rStyle w:val="Hyperlink"/>
-                <w:rFonts w:asciiTheme="majorBidi" w:hAnsiTheme="majorBidi"/>
-                <w:b/>
-                <w:bCs/>
-                <w:noProof/>
-              </w:rPr>
-              <w:t>s</w:t>
-            </w:r>
-            <w:r>
-              <w:rPr>
-                <w:rStyle w:val="Hyperlink"/>
-                <w:rFonts w:asciiTheme="majorBidi" w:hAnsiTheme="majorBidi"/>
-                <w:b/>
-                <w:bCs/>
-                <w:noProof/>
-                <w:lang w:val="en-IL"/>
-              </w:rPr>
-              <w:t xml:space="preserve"> Tuning</w:t>
-            </w:r>
-            <w:r>
-              <w:rPr>
-                <w:noProof/>
-                <w:webHidden/>
-              </w:rPr>
-              <w:tab/>
-            </w:r>
-            <w:r>
-              <w:rPr>
-                <w:noProof/>
-                <w:webHidden/>
-              </w:rPr>
-              <w:fldChar w:fldCharType="begin"/>
-            </w:r>
-            <w:r>
-              <w:rPr>
-                <w:noProof/>
-                <w:webHidden/>
-              </w:rPr>
-              <w:instrText xml:space="preserve"> PAGEREF _Toc181367009 \h </w:instrText>
-            </w:r>
-            <w:r>
-              <w:rPr>
-                <w:noProof/>
-                <w:webHidden/>
-              </w:rPr>
-            </w:r>
-            <w:r>
-              <w:rPr>
-                <w:noProof/>
-                <w:webHidden/>
-              </w:rPr>
-              <w:fldChar w:fldCharType="separate"/>
-            </w:r>
-            <w:r>
-              <w:rPr>
-                <w:noProof/>
-                <w:webHidden/>
-                <w:rtl/>
-              </w:rPr>
-              <w:t>13</w:t>
-            </w:r>
-            <w:r>
-              <w:rPr>
-                <w:noProof/>
-                <w:webHidden/>
-              </w:rPr>
-              <w:fldChar w:fldCharType="end"/>
-            </w:r>
-          </w:hyperlink>
-        </w:p>
-        <w:p>
-          <w:pPr>
-            <w:pStyle w:val="TOC1"/>
-            <w:rPr>
-              <w:rFonts w:eastAsiaTheme="minorEastAsia"/>
-              <w:noProof/>
-              <w:sz w:val="24"/>
-              <w:szCs w:val="24"/>
-              <w:lang w:val="en-IL" w:eastAsia="en-IL" w:bidi="ar-SA"/>
-            </w:rPr>
-          </w:pPr>
-          <w:hyperlink w:anchor="_Toc181367010" w:history="1">
-            <w:r>
-              <w:rPr>
-                <w:rStyle w:val="Hyperlink"/>
-                <w:rFonts w:hint="eastAsia"/>
-                <w:b/>
-                <w:bCs/>
-                <w:noProof/>
-                <w:rtl/>
-                <w:lang w:val="en-IL"/>
-              </w:rPr>
-              <w:t>כלים</w:t>
-            </w:r>
-            <w:r>
-              <w:rPr>
-                <w:noProof/>
-                <w:webHidden/>
-              </w:rPr>
-              <w:tab/>
-            </w:r>
-            <w:r>
-              <w:rPr>
-                <w:noProof/>
-                <w:webHidden/>
-              </w:rPr>
-              <w:fldChar w:fldCharType="begin"/>
-            </w:r>
-            <w:r>
-              <w:rPr>
-                <w:noProof/>
-                <w:webHidden/>
-              </w:rPr>
-              <w:instrText xml:space="preserve"> PAGEREF _Toc181367010 \h </w:instrText>
-            </w:r>
-            <w:r>
-              <w:rPr>
-                <w:noProof/>
-                <w:webHidden/>
-              </w:rPr>
-            </w:r>
-            <w:r>
-              <w:rPr>
-                <w:noProof/>
-                <w:webHidden/>
-              </w:rPr>
-              <w:fldChar w:fldCharType="separate"/>
-            </w:r>
-            <w:r>
-              <w:rPr>
-                <w:noProof/>
-                <w:webHidden/>
-                <w:rtl/>
-              </w:rPr>
-              <w:t>14</w:t>
-            </w:r>
-            <w:r>
-              <w:rPr>
-                <w:noProof/>
-                <w:webHidden/>
-              </w:rPr>
-              <w:fldChar w:fldCharType="end"/>
-            </w:r>
-          </w:hyperlink>
-        </w:p>
-        <w:p>
-          <w:pPr>
-            <w:pStyle w:val="TOC1"/>
-            <w:rPr>
-              <w:rFonts w:eastAsiaTheme="minorEastAsia"/>
-              <w:noProof/>
-              <w:sz w:val="24"/>
-              <w:szCs w:val="24"/>
-              <w:lang w:val="en-IL" w:eastAsia="en-IL" w:bidi="ar-SA"/>
-            </w:rPr>
-          </w:pPr>
-          <w:hyperlink w:anchor="_Toc181367011" w:history="1">
-            <w:r>
-              <w:rPr>
-                <w:rStyle w:val="Hyperlink"/>
-                <w:rFonts w:hint="eastAsia"/>
-                <w:b/>
-                <w:bCs/>
-                <w:noProof/>
-                <w:rtl/>
-              </w:rPr>
-              <w:t>סימולציות</w:t>
-            </w:r>
-            <w:r>
-              <w:rPr>
-                <w:rStyle w:val="Hyperlink"/>
-                <w:b/>
-                <w:bCs/>
-                <w:noProof/>
-                <w:rtl/>
-              </w:rPr>
-              <w:t xml:space="preserve"> </w:t>
-            </w:r>
-            <w:r>
-              <w:rPr>
-                <w:rStyle w:val="Hyperlink"/>
-                <w:rFonts w:hint="eastAsia"/>
-                <w:b/>
-                <w:bCs/>
-                <w:noProof/>
-                <w:rtl/>
-              </w:rPr>
-              <w:t>ותוצאות</w:t>
-            </w:r>
-            <w:r>
-              <w:rPr>
-                <w:noProof/>
-                <w:webHidden/>
-              </w:rPr>
-              <w:tab/>
-            </w:r>
-            <w:r>
-              <w:rPr>
-                <w:noProof/>
-                <w:webHidden/>
-              </w:rPr>
-              <w:fldChar w:fldCharType="begin"/>
-            </w:r>
-            <w:r>
-              <w:rPr>
-                <w:noProof/>
-                <w:webHidden/>
-              </w:rPr>
-              <w:instrText xml:space="preserve"> PAGEREF _Toc181367011 \h </w:instrText>
-            </w:r>
-            <w:r>
-              <w:rPr>
-                <w:noProof/>
-                <w:webHidden/>
-              </w:rPr>
-            </w:r>
-            <w:r>
-              <w:rPr>
-                <w:noProof/>
-                <w:webHidden/>
-              </w:rPr>
-              <w:fldChar w:fldCharType="separate"/>
-            </w:r>
-            <w:r>
-              <w:rPr>
-                <w:noProof/>
-                <w:webHidden/>
-                <w:rtl/>
-              </w:rPr>
-              <w:t>15</w:t>
-            </w:r>
-            <w:r>
-              <w:rPr>
-                <w:noProof/>
-                <w:webHidden/>
-              </w:rPr>
-              <w:fldChar w:fldCharType="end"/>
-            </w:r>
-          </w:hyperlink>
-        </w:p>
-        <w:p>
-          <w:pPr>
-            <w:pStyle w:val="TOC2"/>
-            <w:tabs>
-              <w:tab w:val="right" w:leader="dot" w:pos="9016"/>
-            </w:tabs>
-            <w:bidi/>
-            <w:rPr>
-              <w:rFonts w:eastAsiaTheme="minorEastAsia"/>
-              <w:noProof/>
-              <w:sz w:val="24"/>
-              <w:szCs w:val="24"/>
-              <w:lang w:val="en-IL" w:eastAsia="en-IL" w:bidi="ar-SA"/>
-            </w:rPr>
-          </w:pPr>
-          <w:hyperlink w:anchor="_Toc181367012" w:history="1">
-            <w:r>
-              <w:rPr>
-                <w:rStyle w:val="Hyperlink"/>
-                <w:rFonts w:asciiTheme="majorBidi" w:hAnsiTheme="majorBidi" w:hint="eastAsia"/>
-                <w:b/>
-                <w:bCs/>
-                <w:noProof/>
-                <w:rtl/>
-              </w:rPr>
-              <w:t>סימולציה</w:t>
-            </w:r>
-            <w:r>
-              <w:rPr>
-                <w:rStyle w:val="Hyperlink"/>
-                <w:rFonts w:asciiTheme="majorBidi" w:hAnsiTheme="majorBidi"/>
-                <w:b/>
-                <w:bCs/>
-                <w:noProof/>
-                <w:rtl/>
-              </w:rPr>
-              <w:t xml:space="preserve"> </w:t>
-            </w:r>
-            <w:r>
-              <w:rPr>
-                <w:rStyle w:val="Hyperlink"/>
-                <w:rFonts w:asciiTheme="majorBidi" w:hAnsiTheme="majorBidi" w:hint="eastAsia"/>
-                <w:b/>
-                <w:bCs/>
-                <w:noProof/>
-                <w:rtl/>
-              </w:rPr>
-              <w:t>ראשונה</w:t>
-            </w:r>
-            <w:r>
-              <w:rPr>
-                <w:noProof/>
-                <w:webHidden/>
-              </w:rPr>
-              <w:tab/>
-            </w:r>
-            <w:r>
-              <w:rPr>
-                <w:noProof/>
-                <w:webHidden/>
-              </w:rPr>
-              <w:fldChar w:fldCharType="begin"/>
-            </w:r>
-            <w:r>
-              <w:rPr>
-                <w:noProof/>
-                <w:webHidden/>
-              </w:rPr>
-              <w:instrText xml:space="preserve"> PAGEREF _Toc181367012 \h </w:instrText>
-            </w:r>
-            <w:r>
-              <w:rPr>
-                <w:noProof/>
-                <w:webHidden/>
-              </w:rPr>
-            </w:r>
-            <w:r>
-              <w:rPr>
-                <w:noProof/>
-                <w:webHidden/>
-              </w:rPr>
-              <w:fldChar w:fldCharType="separate"/>
-            </w:r>
-            <w:r>
-              <w:rPr>
-                <w:noProof/>
-                <w:webHidden/>
-                <w:rtl/>
-              </w:rPr>
-              <w:t>17</w:t>
-            </w:r>
-            <w:r>
-              <w:rPr>
-                <w:noProof/>
-                <w:webHidden/>
-              </w:rPr>
-              <w:fldChar w:fldCharType="end"/>
-            </w:r>
-          </w:hyperlink>
-        </w:p>
-        <w:p>
-          <w:pPr>
-            <w:pStyle w:val="TOC2"/>
-            <w:tabs>
-              <w:tab w:val="right" w:leader="dot" w:pos="9016"/>
-            </w:tabs>
-            <w:bidi/>
-            <w:rPr>
-              <w:rFonts w:eastAsiaTheme="minorEastAsia"/>
-              <w:noProof/>
-              <w:sz w:val="24"/>
-              <w:szCs w:val="24"/>
-              <w:lang w:val="en-IL" w:eastAsia="en-IL" w:bidi="ar-SA"/>
-            </w:rPr>
-          </w:pPr>
-          <w:hyperlink w:anchor="_Toc181367013" w:history="1">
-            <w:r>
-              <w:rPr>
-                <w:rStyle w:val="Hyperlink"/>
-                <w:rFonts w:asciiTheme="majorBidi" w:hAnsiTheme="majorBidi" w:hint="eastAsia"/>
-                <w:b/>
-                <w:bCs/>
-                <w:noProof/>
-                <w:rtl/>
-              </w:rPr>
-              <w:t>סימולציה</w:t>
-            </w:r>
-            <w:r>
-              <w:rPr>
-                <w:rStyle w:val="Hyperlink"/>
-                <w:rFonts w:asciiTheme="majorBidi" w:hAnsiTheme="majorBidi"/>
-                <w:b/>
-                <w:bCs/>
-                <w:noProof/>
-                <w:rtl/>
-              </w:rPr>
-              <w:t xml:space="preserve"> </w:t>
-            </w:r>
-            <w:r>
-              <w:rPr>
-                <w:rStyle w:val="Hyperlink"/>
-                <w:rFonts w:asciiTheme="majorBidi" w:hAnsiTheme="majorBidi" w:hint="eastAsia"/>
-                <w:b/>
-                <w:bCs/>
-                <w:noProof/>
-                <w:rtl/>
-              </w:rPr>
-              <w:t>שניה</w:t>
-            </w:r>
-            <w:r>
-              <w:rPr>
-                <w:rStyle w:val="Hyperlink"/>
-                <w:rFonts w:asciiTheme="majorBidi" w:hAnsiTheme="majorBidi"/>
-                <w:b/>
-                <w:bCs/>
-                <w:noProof/>
-                <w:rtl/>
-              </w:rPr>
-              <w:t xml:space="preserve"> </w:t>
-            </w:r>
-            <w:r>
-              <w:rPr>
-                <w:rStyle w:val="Hyperlink"/>
-                <w:rFonts w:asciiTheme="majorBidi" w:hAnsiTheme="majorBidi" w:hint="eastAsia"/>
-                <w:b/>
-                <w:bCs/>
-                <w:noProof/>
-                <w:rtl/>
-              </w:rPr>
-              <w:t>ושלישית</w:t>
-            </w:r>
-            <w:r>
-              <w:rPr>
-                <w:noProof/>
-                <w:webHidden/>
-              </w:rPr>
-              <w:tab/>
-            </w:r>
-            <w:r>
-              <w:rPr>
-                <w:noProof/>
-                <w:webHidden/>
-              </w:rPr>
-              <w:fldChar w:fldCharType="begin"/>
-            </w:r>
-            <w:r>
-              <w:rPr>
-                <w:noProof/>
-                <w:webHidden/>
-              </w:rPr>
-              <w:instrText xml:space="preserve"> PAGEREF _Toc181367013 \h </w:instrText>
-            </w:r>
-            <w:r>
-              <w:rPr>
-                <w:noProof/>
-                <w:webHidden/>
-              </w:rPr>
-            </w:r>
-            <w:r>
-              <w:rPr>
-                <w:noProof/>
-                <w:webHidden/>
-              </w:rPr>
-              <w:fldChar w:fldCharType="separate"/>
-            </w:r>
-            <w:r>
-              <w:rPr>
-                <w:noProof/>
-                <w:webHidden/>
-                <w:rtl/>
-              </w:rPr>
-              <w:t>18</w:t>
-            </w:r>
-            <w:r>
-              <w:rPr>
-                <w:noProof/>
-                <w:webHidden/>
-              </w:rPr>
-              <w:fldChar w:fldCharType="end"/>
-            </w:r>
-          </w:hyperlink>
-        </w:p>
-        <w:p>
-          <w:pPr>
-            <w:pStyle w:val="TOC1"/>
-            <w:rPr>
-              <w:rFonts w:eastAsiaTheme="minorEastAsia"/>
-              <w:noProof/>
-              <w:sz w:val="24"/>
-              <w:szCs w:val="24"/>
-              <w:lang w:val="en-IL" w:eastAsia="en-IL" w:bidi="ar-SA"/>
-            </w:rPr>
-          </w:pPr>
-          <w:hyperlink w:anchor="_Toc181367014" w:history="1">
-            <w:r>
-              <w:rPr>
-                <w:rStyle w:val="Hyperlink"/>
-                <w:rFonts w:asciiTheme="majorBidi" w:hAnsiTheme="majorBidi"/>
-                <w:b/>
-                <w:bCs/>
-                <w:noProof/>
-              </w:rPr>
-              <w:t>Simulation High Level Block Diagram</w:t>
-            </w:r>
-            <w:r>
-              <w:rPr>
-                <w:noProof/>
-                <w:webHidden/>
-              </w:rPr>
-              <w:tab/>
-            </w:r>
-            <w:r>
-              <w:rPr>
-                <w:noProof/>
-                <w:webHidden/>
-              </w:rPr>
-              <w:fldChar w:fldCharType="begin"/>
-            </w:r>
-            <w:r>
-              <w:rPr>
-                <w:noProof/>
-                <w:webHidden/>
-              </w:rPr>
-              <w:instrText xml:space="preserve"> PAGEREF _Toc181367014 \h </w:instrText>
-            </w:r>
-            <w:r>
-              <w:rPr>
-                <w:noProof/>
-                <w:webHidden/>
-              </w:rPr>
-            </w:r>
-            <w:r>
-              <w:rPr>
-                <w:noProof/>
-                <w:webHidden/>
-              </w:rPr>
-              <w:fldChar w:fldCharType="separate"/>
-            </w:r>
-            <w:r>
-              <w:rPr>
-                <w:noProof/>
-                <w:webHidden/>
-                <w:rtl/>
-              </w:rPr>
-              <w:t>23</w:t>
-            </w:r>
-            <w:r>
-              <w:rPr>
-                <w:noProof/>
-                <w:webHidden/>
-              </w:rPr>
-              <w:fldChar w:fldCharType="end"/>
-            </w:r>
-          </w:hyperlink>
-        </w:p>
-        <w:p>
-          <w:pPr>
-            <w:pStyle w:val="TOC1"/>
-            <w:rPr>
-              <w:rFonts w:eastAsiaTheme="minorEastAsia"/>
-              <w:noProof/>
-              <w:sz w:val="24"/>
-              <w:szCs w:val="24"/>
-              <w:lang w:val="en-IL" w:eastAsia="en-IL" w:bidi="ar-SA"/>
-            </w:rPr>
-          </w:pPr>
-          <w:hyperlink w:anchor="_Toc181367015" w:history="1">
-            <w:r>
-              <w:rPr>
-                <w:rStyle w:val="Hyperlink"/>
-                <w:rFonts w:asciiTheme="majorBidi" w:hAnsiTheme="majorBidi"/>
-                <w:b/>
-                <w:bCs/>
-                <w:noProof/>
-              </w:rPr>
-              <w:t>Simulation Sequence Diagram</w:t>
-            </w:r>
-            <w:r>
-              <w:rPr>
-                <w:noProof/>
-                <w:webHidden/>
-              </w:rPr>
-              <w:tab/>
-            </w:r>
-            <w:r>
-              <w:rPr>
-                <w:noProof/>
-                <w:webHidden/>
-              </w:rPr>
-              <w:fldChar w:fldCharType="begin"/>
-            </w:r>
-            <w:r>
-              <w:rPr>
-                <w:noProof/>
-                <w:webHidden/>
-              </w:rPr>
-              <w:instrText xml:space="preserve"> PAGEREF _Toc181367015 \h </w:instrText>
-            </w:r>
-            <w:r>
-              <w:rPr>
-                <w:noProof/>
-                <w:webHidden/>
-              </w:rPr>
-            </w:r>
-            <w:r>
-              <w:rPr>
-                <w:noProof/>
-                <w:webHidden/>
-              </w:rPr>
-              <w:fldChar w:fldCharType="separate"/>
-            </w:r>
-            <w:r>
-              <w:rPr>
-                <w:noProof/>
-                <w:webHidden/>
-                <w:rtl/>
-              </w:rPr>
-              <w:t>24</w:t>
-            </w:r>
-            <w:r>
-              <w:rPr>
-                <w:noProof/>
-                <w:webHidden/>
-              </w:rPr>
-              <w:fldChar w:fldCharType="end"/>
-            </w:r>
-          </w:hyperlink>
-        </w:p>
-        <w:p>
-          <w:pPr>
-            <w:pStyle w:val="TOC1"/>
-            <w:rPr>
-              <w:rFonts w:eastAsiaTheme="minorEastAsia"/>
-              <w:noProof/>
-              <w:sz w:val="24"/>
-              <w:szCs w:val="24"/>
-              <w:lang w:val="en-IL" w:eastAsia="en-IL" w:bidi="ar-SA"/>
-            </w:rPr>
-          </w:pPr>
-          <w:hyperlink w:anchor="_Toc181367016" w:history="1">
-            <w:r>
-              <w:rPr>
-                <w:rStyle w:val="Hyperlink"/>
-                <w:rFonts w:hint="eastAsia"/>
-                <w:b/>
-                <w:bCs/>
-                <w:noProof/>
-                <w:rtl/>
-              </w:rPr>
-              <w:t>סיכום</w:t>
-            </w:r>
-            <w:r>
-              <w:rPr>
-                <w:noProof/>
-                <w:webHidden/>
-              </w:rPr>
-              <w:tab/>
-            </w:r>
-            <w:r>
-              <w:rPr>
-                <w:noProof/>
-                <w:webHidden/>
-              </w:rPr>
-              <w:fldChar w:fldCharType="begin"/>
-            </w:r>
-            <w:r>
-              <w:rPr>
-                <w:noProof/>
-                <w:webHidden/>
-              </w:rPr>
-              <w:instrText xml:space="preserve"> PAGEREF _Toc181367016 \h </w:instrText>
-            </w:r>
-            <w:r>
-              <w:rPr>
-                <w:noProof/>
-                <w:webHidden/>
-              </w:rPr>
-            </w:r>
-            <w:r>
-              <w:rPr>
-                <w:noProof/>
-                <w:webHidden/>
-              </w:rPr>
-              <w:fldChar w:fldCharType="separate"/>
-            </w:r>
-            <w:r>
-              <w:rPr>
-                <w:noProof/>
-                <w:webHidden/>
-                <w:rtl/>
-              </w:rPr>
-              <w:t>25</w:t>
-            </w:r>
-            <w:r>
-              <w:rPr>
-                <w:noProof/>
-                <w:webHidden/>
-              </w:rPr>
-              <w:fldChar w:fldCharType="end"/>
-            </w:r>
-          </w:hyperlink>
-        </w:p>
-        <w:p>
-          <w:pPr>
-            <w:pStyle w:val="TOC1"/>
-            <w:rPr>
-              <w:rFonts w:eastAsiaTheme="minorEastAsia"/>
-              <w:noProof/>
-              <w:sz w:val="24"/>
-              <w:szCs w:val="24"/>
-              <w:lang w:val="en-IL" w:eastAsia="en-IL" w:bidi="ar-SA"/>
-            </w:rPr>
-          </w:pPr>
-          <w:hyperlink w:anchor="_Toc181367017" w:history="1">
-            <w:r>
-              <w:rPr>
-                <w:rStyle w:val="Hyperlink"/>
-                <w:rFonts w:hint="eastAsia"/>
-                <w:b/>
-                <w:bCs/>
-                <w:noProof/>
-                <w:rtl/>
-              </w:rPr>
-              <w:t>עבודות</w:t>
-            </w:r>
-            <w:r>
-              <w:rPr>
-                <w:rStyle w:val="Hyperlink"/>
-                <w:b/>
-                <w:bCs/>
-                <w:noProof/>
-                <w:rtl/>
-              </w:rPr>
-              <w:t xml:space="preserve"> </w:t>
-            </w:r>
-            <w:r>
-              <w:rPr>
-                <w:rStyle w:val="Hyperlink"/>
-                <w:rFonts w:hint="eastAsia"/>
-                <w:b/>
-                <w:bCs/>
-                <w:noProof/>
-                <w:rtl/>
-              </w:rPr>
-              <w:t>עתידיות</w:t>
-            </w:r>
-            <w:r>
-              <w:rPr>
-                <w:noProof/>
-                <w:webHidden/>
-              </w:rPr>
-              <w:tab/>
-            </w:r>
-            <w:r>
-              <w:rPr>
-                <w:noProof/>
-                <w:webHidden/>
-              </w:rPr>
-              <w:fldChar w:fldCharType="begin"/>
-            </w:r>
-            <w:r>
-              <w:rPr>
-                <w:noProof/>
-                <w:webHidden/>
-              </w:rPr>
-              <w:instrText xml:space="preserve"> PAGEREF _Toc181367017 \h </w:instrText>
-            </w:r>
-            <w:r>
-              <w:rPr>
-                <w:noProof/>
-                <w:webHidden/>
-              </w:rPr>
-            </w:r>
-            <w:r>
-              <w:rPr>
-                <w:noProof/>
-                <w:webHidden/>
-              </w:rPr>
-              <w:fldChar w:fldCharType="separate"/>
-            </w:r>
-            <w:r>
-              <w:rPr>
-                <w:noProof/>
-                <w:webHidden/>
-                <w:rtl/>
-              </w:rPr>
-              <w:t>25</w:t>
-            </w:r>
-            <w:r>
-              <w:rPr>
-                <w:noProof/>
-                <w:webHidden/>
-              </w:rPr>
-              <w:fldChar w:fldCharType="end"/>
-            </w:r>
-          </w:hyperlink>
-        </w:p>
-        <w:p>
-          <w:pPr>
-            <w:pStyle w:val="TOC1"/>
-            <w:rPr>
-              <w:rFonts w:eastAsiaTheme="minorEastAsia"/>
-              <w:noProof/>
-              <w:sz w:val="24"/>
-              <w:szCs w:val="24"/>
-              <w:lang w:val="en-IL" w:eastAsia="en-IL" w:bidi="ar-SA"/>
-            </w:rPr>
-          </w:pPr>
-          <w:hyperlink w:anchor="_Toc181367018" w:history="1">
+          <w:hyperlink w:anchor="_Toc191742500" w:history="1">
             <w:r>
               <w:rPr>
                 <w:rStyle w:val="Hyperlink"/>
@@ -3026,7 +1414,7 @@
                 <w:noProof/>
                 <w:webHidden/>
               </w:rPr>
-              <w:instrText xml:space="preserve"> PAGEREF _Toc181367018 \h </w:instrText>
+              <w:instrText xml:space="preserve"> PAGEREF _Toc191742500 \h </w:instrText>
             </w:r>
             <w:r>
               <w:rPr>
@@ -3045,9 +1433,8 @@
               <w:rPr>
                 <w:noProof/>
                 <w:webHidden/>
-                <w:rtl/>
               </w:rPr>
-              <w:t>26</w:t>
+              <w:t>14</w:t>
             </w:r>
             <w:r>
               <w:rPr>
@@ -3164,6 +1551,105 @@
           <w:sz w:val="24"/>
           <w:szCs w:val="24"/>
           <w:u w:val="single"/>
+          <w:lang w:val="en-IL"/>
+        </w:rPr>
+      </w:pPr>
+    </w:p>
+    <w:p>
+      <w:pPr>
+        <w:rPr>
+          <w:rFonts w:cs="Arial"/>
+          <w:sz w:val="24"/>
+          <w:szCs w:val="24"/>
+          <w:u w:val="single"/>
+          <w:lang w:val="en-IL"/>
+        </w:rPr>
+      </w:pPr>
+    </w:p>
+    <w:p>
+      <w:pPr>
+        <w:rPr>
+          <w:rFonts w:cs="Arial"/>
+          <w:sz w:val="24"/>
+          <w:szCs w:val="24"/>
+          <w:u w:val="single"/>
+          <w:lang w:val="en-IL"/>
+        </w:rPr>
+      </w:pPr>
+    </w:p>
+    <w:p>
+      <w:pPr>
+        <w:rPr>
+          <w:rFonts w:cs="Arial"/>
+          <w:sz w:val="24"/>
+          <w:szCs w:val="24"/>
+          <w:u w:val="single"/>
+          <w:lang w:val="en-IL"/>
+        </w:rPr>
+      </w:pPr>
+    </w:p>
+    <w:p>
+      <w:pPr>
+        <w:rPr>
+          <w:rFonts w:cs="Arial"/>
+          <w:sz w:val="24"/>
+          <w:szCs w:val="24"/>
+          <w:u w:val="single"/>
+          <w:lang w:val="en-IL"/>
+        </w:rPr>
+      </w:pPr>
+    </w:p>
+    <w:p>
+      <w:pPr>
+        <w:rPr>
+          <w:rFonts w:cs="Arial"/>
+          <w:sz w:val="24"/>
+          <w:szCs w:val="24"/>
+          <w:u w:val="single"/>
+          <w:lang w:val="en-IL"/>
+        </w:rPr>
+      </w:pPr>
+    </w:p>
+    <w:p>
+      <w:pPr>
+        <w:rPr>
+          <w:rFonts w:cs="Arial"/>
+          <w:sz w:val="24"/>
+          <w:szCs w:val="24"/>
+          <w:u w:val="single"/>
+          <w:lang w:val="en-IL"/>
+        </w:rPr>
+      </w:pPr>
+    </w:p>
+    <w:p>
+      <w:pPr>
+        <w:rPr>
+          <w:rFonts w:cs="Arial"/>
+          <w:sz w:val="24"/>
+          <w:szCs w:val="24"/>
+          <w:u w:val="single"/>
+          <w:lang w:val="en-IL"/>
+        </w:rPr>
+      </w:pPr>
+    </w:p>
+    <w:p>
+      <w:pPr>
+        <w:rPr>
+          <w:rFonts w:cs="Arial"/>
+          <w:sz w:val="24"/>
+          <w:szCs w:val="24"/>
+          <w:u w:val="single"/>
+          <w:lang w:val="en-IL"/>
+        </w:rPr>
+      </w:pPr>
+    </w:p>
+    <w:p>
+      <w:pPr>
+        <w:rPr>
+          <w:rFonts w:cs="Arial"/>
+          <w:sz w:val="24"/>
+          <w:szCs w:val="24"/>
+          <w:u w:val="single"/>
           <w:rtl/>
           <w:lang w:val="en-IL"/>
         </w:rPr>
@@ -3180,7 +1666,7 @@
           <w:lang w:val="en-IL"/>
         </w:rPr>
       </w:pPr>
-      <w:bookmarkStart w:id="0" w:name="_Toc181366996"/>
+      <w:bookmarkStart w:id="0" w:name="_Toc191742491"/>
       <w:r>
         <w:rPr>
           <w:b/>
@@ -3713,7 +2199,7 @@
           <w:lang w:bidi="ar-SY"/>
         </w:rPr>
       </w:pPr>
-      <w:bookmarkStart w:id="1" w:name="_Toc181366997"/>
+      <w:bookmarkStart w:id="1" w:name="_Toc191742492"/>
       <w:r>
         <w:rPr>
           <w:rFonts w:asciiTheme="majorBidi" w:hAnsiTheme="majorBidi"/>
@@ -4247,6 +2733,7 @@
           <w:lang w:val="en-IL"/>
         </w:rPr>
       </w:pPr>
+      <w:bookmarkStart w:id="2" w:name="_Toc191742493"/>
       <w:r>
         <w:rPr>
           <w:b/>
@@ -4257,6 +2744,7 @@
         <w:lastRenderedPageBreak/>
         <w:t>Introduction</w:t>
       </w:r>
+      <w:bookmarkEnd w:id="2"/>
       <w:r>
         <w:rPr>
           <w:b/>
@@ -4712,6 +3200,7 @@
           <w:lang w:val="en-IL"/>
         </w:rPr>
       </w:pPr>
+      <w:bookmarkStart w:id="3" w:name="_Toc191742494"/>
       <w:r>
         <w:rPr>
           <w:b/>
@@ -4722,6 +3211,7 @@
         <w:lastRenderedPageBreak/>
         <w:t>Technologies Used</w:t>
       </w:r>
+      <w:bookmarkEnd w:id="3"/>
     </w:p>
     <w:p>
       <w:pPr>
@@ -7056,7 +5546,7 @@
         </w:rPr>
         <w:br/>
       </w:r>
-      <w:bookmarkStart w:id="2" w:name="_Hlk191558136"/>
+      <w:bookmarkStart w:id="4" w:name="_Hlk191558136"/>
       <w:r>
         <w:rPr>
           <w:rFonts w:asciiTheme="minorBidi" w:hAnsiTheme="minorBidi"/>
@@ -7067,7 +5557,7 @@
         </w:rPr>
         <w:t>W</w:t>
       </w:r>
-      <w:bookmarkEnd w:id="2"/>
+      <w:bookmarkEnd w:id="4"/>
       <w:r>
         <w:rPr>
           <w:rFonts w:asciiTheme="minorBidi" w:hAnsiTheme="minorBidi"/>
@@ -7370,6 +5860,7 @@
           <w:lang w:val="en-IL"/>
         </w:rPr>
       </w:pPr>
+      <w:bookmarkStart w:id="5" w:name="_Toc191742495"/>
       <w:r>
         <w:rPr>
           <w:b/>
@@ -7380,6 +5871,7 @@
         <w:lastRenderedPageBreak/>
         <w:t>Haifa 3D Robotic Hand:</w:t>
       </w:r>
+      <w:bookmarkEnd w:id="5"/>
     </w:p>
     <w:p>
       <w:pPr>
@@ -7441,6 +5933,7 @@
       <w:r>
         <w:rPr>
           <w:rFonts w:asciiTheme="minorBidi" w:hAnsiTheme="minorBidi"/>
+          <w:noProof/>
           <w:kern w:val="0"/>
           <w:sz w:val="24"/>
           <w:szCs w:val="24"/>
@@ -7568,6 +6061,7 @@
           <w:rtl/>
         </w:rPr>
       </w:pPr>
+      <w:bookmarkStart w:id="6" w:name="_Toc191742496"/>
       <w:r>
         <w:rPr>
           <w:b/>
@@ -7587,6 +6081,7 @@
         </w:rPr>
         <w:t>:</w:t>
       </w:r>
+      <w:bookmarkEnd w:id="6"/>
     </w:p>
     <w:p>
       <w:pPr>
@@ -8804,11 +7299,6 @@
     <w:p>
       <w:pPr>
         <w:bidi/>
-      </w:pPr>
-    </w:p>
-    <w:p>
-      <w:pPr>
-        <w:bidi/>
         <w:rPr>
           <w:rtl/>
         </w:rPr>
@@ -8824,6 +7314,7 @@
           <w:rtl/>
         </w:rPr>
       </w:pPr>
+      <w:bookmarkStart w:id="7" w:name="_Toc191742497"/>
       <w:r>
         <w:rPr>
           <w:b/>
@@ -8833,6 +7324,7 @@
         <w:lastRenderedPageBreak/>
         <w:t>Complete Implementation:</w:t>
       </w:r>
+      <w:bookmarkEnd w:id="7"/>
     </w:p>
     <w:p>
       <w:pPr>
@@ -9473,7 +7965,7 @@
           <w:lang w:val="en-IL"/>
         </w:rPr>
       </w:pPr>
-      <w:bookmarkStart w:id="3" w:name="_Toc181367004"/>
+      <w:bookmarkStart w:id="8" w:name="_Toc191742498"/>
       <w:r>
         <w:rPr>
           <w:b/>
@@ -9484,7 +7976,6 @@
         <w:lastRenderedPageBreak/>
         <w:t>Failed Attempts</w:t>
       </w:r>
-      <w:bookmarkEnd w:id="3"/>
       <w:r>
         <w:rPr>
           <w:b/>
@@ -9494,6 +7985,7 @@
         </w:rPr>
         <w:t>:</w:t>
       </w:r>
+      <w:bookmarkEnd w:id="8"/>
     </w:p>
     <w:p>
       <w:pPr>
@@ -9951,6 +8443,7 @@
           <w:lang w:val="en-IL"/>
         </w:rPr>
       </w:pPr>
+      <w:bookmarkStart w:id="9" w:name="_Toc191742499"/>
       <w:r>
         <w:rPr>
           <w:b/>
@@ -9969,6 +8462,7 @@
         </w:rPr>
         <w:t>:</w:t>
       </w:r>
+      <w:bookmarkEnd w:id="9"/>
       <w:r>
         <w:rPr>
           <w:b/>
@@ -10346,7 +8840,7 @@
           <w:lang w:bidi="ar-SA"/>
         </w:rPr>
       </w:pPr>
-      <w:bookmarkStart w:id="4" w:name="_Toc181367018"/>
+      <w:bookmarkStart w:id="10" w:name="_Toc191742500"/>
       <w:r>
         <w:rPr>
           <w:rFonts w:asciiTheme="majorBidi" w:hAnsiTheme="majorBidi"/>
@@ -10358,7 +8852,7 @@
         <w:lastRenderedPageBreak/>
         <w:t>References</w:t>
       </w:r>
-      <w:bookmarkEnd w:id="4"/>
+      <w:bookmarkEnd w:id="10"/>
     </w:p>
     <w:p>
       <w:pPr>
@@ -10374,6 +8868,679 @@
           <w:lang w:bidi="ar-SA"/>
         </w:rPr>
       </w:pPr>
+    </w:p>
+    <w:p>
+      <w:pPr>
+        <w:rPr>
+          <w:lang w:bidi="ar-SA"/>
+        </w:rPr>
+      </w:pPr>
+    </w:p>
+    <w:p>
+      <w:pPr>
+        <w:rPr>
+          <w:lang w:bidi="ar-SA"/>
+        </w:rPr>
+      </w:pPr>
+    </w:p>
+    <w:p>
+      <w:pPr>
+        <w:rPr>
+          <w:lang w:bidi="ar-SA"/>
+        </w:rPr>
+      </w:pPr>
+      <w:r>
+        <w:rPr>
+          <w:highlight w:val="cyan"/>
+          <w:lang w:bidi="ar-SA"/>
+        </w:rPr>
+        <w:t>TODOs:</w:t>
+      </w:r>
+      <w:r>
+        <w:rPr>
+          <w:highlight w:val="cyan"/>
+          <w:lang w:bidi="ar-SA"/>
+        </w:rPr>
+        <w:br/>
+      </w:r>
+      <w:r>
+        <w:rPr>
+          <w:highlight w:val="cyan"/>
+          <w:lang w:bidi="ar-SA"/>
+        </w:rPr>
+        <w:t>1</w:t>
+      </w:r>
+      <w:r>
+        <w:rPr>
+          <w:highlight w:val="cyan"/>
+          <w:lang w:bidi="ar-SA"/>
+        </w:rPr>
+        <w:t>- add a BIG section for the “Algorithm”</w:t>
+      </w:r>
+      <w:r>
+        <w:rPr>
+          <w:highlight w:val="cyan"/>
+          <w:lang w:bidi="ar-SA"/>
+        </w:rPr>
+        <w:t xml:space="preserve"> (3-4 pages)</w:t>
+      </w:r>
+      <w:r>
+        <w:rPr>
+          <w:highlight w:val="cyan"/>
+          <w:lang w:bidi="ar-SA"/>
+        </w:rPr>
+        <w:br/>
+      </w:r>
+      <w:r>
+        <w:rPr>
+          <w:highlight w:val="cyan"/>
+          <w:lang w:bidi="ar-SA"/>
+        </w:rPr>
+        <w:tab/>
+        <w:t>- introduction to the algorithm, what we used (</w:t>
+      </w:r>
+      <w:proofErr w:type="spellStart"/>
+      <w:r>
+        <w:rPr>
+          <w:highlight w:val="cyan"/>
+          <w:lang w:bidi="ar-SA"/>
+        </w:rPr>
+        <w:t>fastsam</w:t>
+      </w:r>
+      <w:proofErr w:type="spellEnd"/>
+      <w:r>
+        <w:rPr>
+          <w:highlight w:val="cyan"/>
+          <w:lang w:bidi="ar-SA"/>
+        </w:rPr>
+        <w:t>,…)</w:t>
+      </w:r>
+      <w:r>
+        <w:rPr>
+          <w:highlight w:val="cyan"/>
+          <w:lang w:bidi="ar-SA"/>
+        </w:rPr>
+        <w:br/>
+      </w:r>
+      <w:r>
+        <w:rPr>
+          <w:highlight w:val="cyan"/>
+          <w:lang w:bidi="ar-SA"/>
+        </w:rPr>
+        <w:tab/>
+        <w:t xml:space="preserve">- </w:t>
+      </w:r>
+      <w:r>
+        <w:rPr>
+          <w:highlight w:val="cyan"/>
+          <w:lang w:bidi="ar-SA"/>
+        </w:rPr>
+        <w:t>very detailed explanation of how the algorithm works (</w:t>
+      </w:r>
+      <w:r>
+        <w:rPr>
+          <w:color w:val="FF0000"/>
+          <w:highlight w:val="cyan"/>
+          <w:lang w:bidi="ar-SA"/>
+        </w:rPr>
+        <w:t>suggestion</w:t>
+      </w:r>
+      <w:r>
+        <w:rPr>
+          <w:color w:val="FF0000"/>
+          <w:highlight w:val="cyan"/>
+          <w:lang w:bidi="ar-SA"/>
+        </w:rPr>
+        <w:t xml:space="preserve"> </w:t>
+      </w:r>
+      <w:r>
+        <w:rPr>
+          <w:highlight w:val="cyan"/>
+          <w:lang w:bidi="ar-SA"/>
+        </w:rPr>
+        <w:t>below).</w:t>
+      </w:r>
+      <w:r>
+        <w:rPr>
+          <w:highlight w:val="cyan"/>
+          <w:lang w:bidi="ar-SA"/>
+        </w:rPr>
+        <w:br/>
+      </w:r>
+      <w:r>
+        <w:rPr>
+          <w:highlight w:val="cyan"/>
+          <w:lang w:bidi="ar-SA"/>
+        </w:rPr>
+        <w:tab/>
+        <w:t xml:space="preserve">- </w:t>
+      </w:r>
+      <w:r>
+        <w:rPr>
+          <w:highlight w:val="cyan"/>
+          <w:lang w:bidi="ar-SA"/>
+        </w:rPr>
+        <w:t>add flow diagram</w:t>
+      </w:r>
+      <w:r>
+        <w:rPr>
+          <w:highlight w:val="cyan"/>
+          <w:lang w:bidi="ar-SA"/>
+        </w:rPr>
+        <w:t xml:space="preserve"> </w:t>
+      </w:r>
+      <w:r>
+        <w:rPr>
+          <w:highlight w:val="cyan"/>
+          <w:lang w:bidi="ar-SA"/>
+        </w:rPr>
+        <w:t xml:space="preserve">and sequence diagram </w:t>
+      </w:r>
+      <w:r>
+        <w:rPr>
+          <w:highlight w:val="cyan"/>
+          <w:lang w:bidi="ar-SA"/>
+        </w:rPr>
+        <w:t>of</w:t>
+      </w:r>
+      <w:r>
+        <w:rPr>
+          <w:highlight w:val="cyan"/>
+          <w:lang w:bidi="ar-SA"/>
+        </w:rPr>
+        <w:t xml:space="preserve"> the algorithm</w:t>
+      </w:r>
+      <w:r>
+        <w:rPr>
+          <w:highlight w:val="cyan"/>
+          <w:lang w:bidi="ar-SA"/>
+        </w:rPr>
+        <w:br/>
+      </w:r>
+      <w:r>
+        <w:rPr>
+          <w:highlight w:val="cyan"/>
+          <w:lang w:bidi="ar-SA"/>
+        </w:rPr>
+        <w:t xml:space="preserve">2- </w:t>
+      </w:r>
+      <w:r>
+        <w:rPr>
+          <w:highlight w:val="cyan"/>
+          <w:lang w:bidi="ar-SA"/>
+        </w:rPr>
+        <w:t>fix the high level flow diagram (Camera -&gt; Jetson NANO -&gt; hand)</w:t>
+      </w:r>
+      <w:r>
+        <w:rPr>
+          <w:highlight w:val="cyan"/>
+          <w:lang w:bidi="ar-SA"/>
+        </w:rPr>
+        <w:t>. Current one is correct but missing details.</w:t>
+      </w:r>
+      <w:r>
+        <w:rPr>
+          <w:highlight w:val="cyan"/>
+          <w:lang w:bidi="ar-SA"/>
+        </w:rPr>
+        <w:br/>
+        <w:t xml:space="preserve">3- short explanation about the 2 threads communication </w:t>
+      </w:r>
+      <w:r>
+        <w:rPr>
+          <w:highlight w:val="cyan"/>
+          <w:lang w:bidi="ar-SA"/>
+        </w:rPr>
+        <w:t>–</w:t>
+      </w:r>
+      <w:r>
+        <w:rPr>
+          <w:highlight w:val="cyan"/>
+          <w:lang w:bidi="ar-SA"/>
+        </w:rPr>
+        <w:t xml:space="preserve"> queues</w:t>
+      </w:r>
+      <w:r>
+        <w:rPr>
+          <w:highlight w:val="cyan"/>
+          <w:lang w:bidi="ar-SA"/>
+        </w:rPr>
+        <w:t>/block/unblock/…</w:t>
+      </w:r>
+      <w:r>
+        <w:rPr>
+          <w:highlight w:val="cyan"/>
+          <w:lang w:bidi="ar-SA"/>
+        </w:rPr>
+        <w:br/>
+      </w:r>
+      <w:r>
+        <w:rPr>
+          <w:highlight w:val="cyan"/>
+          <w:lang w:bidi="ar-SA"/>
+        </w:rPr>
+        <w:br/>
+      </w:r>
+      <w:r>
+        <w:rPr>
+          <w:highlight w:val="cyan"/>
+          <w:lang w:bidi="ar-SA"/>
+        </w:rPr>
+        <w:br/>
+      </w:r>
+      <w:r>
+        <w:rPr>
+          <w:color w:val="FF0000"/>
+          <w:highlight w:val="cyan"/>
+          <w:lang w:bidi="ar-SA"/>
+        </w:rPr>
+        <w:t>suggestion</w:t>
+      </w:r>
+      <w:r>
+        <w:rPr>
+          <w:highlight w:val="cyan"/>
+          <w:lang w:bidi="ar-SA"/>
+        </w:rPr>
+        <w:t>:</w:t>
+      </w:r>
+      <w:r>
+        <w:rPr>
+          <w:highlight w:val="cyan"/>
+          <w:lang w:bidi="ar-SA"/>
+        </w:rPr>
+        <w:t xml:space="preserve"> </w:t>
+      </w:r>
+      <w:r>
+        <w:rPr>
+          <w:highlight w:val="cyan"/>
+          <w:lang w:bidi="ar-SA"/>
+        </w:rPr>
+        <w:br/>
+        <w:t xml:space="preserve">separate explanation for </w:t>
+      </w:r>
+      <w:proofErr w:type="spellStart"/>
+      <w:r>
+        <w:rPr>
+          <w:highlight w:val="cyan"/>
+          <w:lang w:bidi="ar-SA"/>
+        </w:rPr>
+        <w:t>calc_angle</w:t>
+      </w:r>
+      <w:proofErr w:type="spellEnd"/>
+      <w:r>
+        <w:rPr>
+          <w:highlight w:val="cyan"/>
+          <w:lang w:bidi="ar-SA"/>
+        </w:rPr>
+        <w:t xml:space="preserve"> thread and </w:t>
+      </w:r>
+      <w:proofErr w:type="spellStart"/>
+      <w:r>
+        <w:rPr>
+          <w:highlight w:val="cyan"/>
+          <w:lang w:bidi="ar-SA"/>
+        </w:rPr>
+        <w:t>hand_control</w:t>
+      </w:r>
+      <w:proofErr w:type="spellEnd"/>
+      <w:r>
+        <w:rPr>
+          <w:highlight w:val="cyan"/>
+          <w:lang w:bidi="ar-SA"/>
+        </w:rPr>
+        <w:t xml:space="preserve"> thread.</w:t>
+      </w:r>
+      <w:r>
+        <w:rPr>
+          <w:highlight w:val="cyan"/>
+          <w:lang w:bidi="ar-SA"/>
+        </w:rPr>
+        <w:br/>
+      </w:r>
+      <w:r>
+        <w:rPr>
+          <w:highlight w:val="cyan"/>
+          <w:lang w:bidi="ar-SA"/>
+        </w:rPr>
+        <w:br/>
+        <w:t>calc angle:</w:t>
+      </w:r>
+      <w:r>
+        <w:rPr>
+          <w:highlight w:val="cyan"/>
+          <w:lang w:bidi="ar-SA"/>
+        </w:rPr>
+        <w:br/>
+        <w:t>1- take a frame and process it (more details)</w:t>
+      </w:r>
+      <w:r>
+        <w:rPr>
+          <w:highlight w:val="cyan"/>
+          <w:lang w:bidi="ar-SA"/>
+        </w:rPr>
+        <w:br/>
+        <w:t xml:space="preserve">2- calc depth (with more details: </w:t>
+      </w:r>
+      <w:r>
+        <w:rPr>
+          <w:highlight w:val="cyan"/>
+          <w:lang w:bidi="ar-SA"/>
+        </w:rPr>
+        <w:t xml:space="preserve">challenges (12cm), </w:t>
+      </w:r>
+      <w:r>
+        <w:rPr>
+          <w:highlight w:val="cyan"/>
+          <w:lang w:bidi="ar-SA"/>
+        </w:rPr>
+        <w:t>moving average</w:t>
+      </w:r>
+      <w:r>
+        <w:rPr>
+          <w:highlight w:val="cyan"/>
+          <w:lang w:bidi="ar-SA"/>
+        </w:rPr>
+        <w:t>, median filtering, …)</w:t>
+      </w:r>
+      <w:r>
+        <w:rPr>
+          <w:highlight w:val="cyan"/>
+          <w:lang w:bidi="ar-SA"/>
+        </w:rPr>
+        <w:br/>
+      </w:r>
+      <w:r>
+        <w:rPr>
+          <w:highlight w:val="cyan"/>
+          <w:lang w:bidi="ar-SA"/>
+        </w:rPr>
+        <w:t>3</w:t>
+      </w:r>
+      <w:r>
+        <w:rPr>
+          <w:highlight w:val="cyan"/>
+          <w:lang w:bidi="ar-SA"/>
+        </w:rPr>
+        <w:t xml:space="preserve">- </w:t>
+      </w:r>
+      <w:proofErr w:type="spellStart"/>
+      <w:r>
+        <w:rPr>
+          <w:highlight w:val="cyan"/>
+          <w:lang w:bidi="ar-SA"/>
+        </w:rPr>
+        <w:t>fastsam</w:t>
+      </w:r>
+      <w:proofErr w:type="spellEnd"/>
+      <w:r>
+        <w:rPr>
+          <w:highlight w:val="cyan"/>
+          <w:lang w:bidi="ar-SA"/>
+        </w:rPr>
+        <w:t xml:space="preserve"> segmentation</w:t>
+      </w:r>
+      <w:r>
+        <w:rPr>
+          <w:highlight w:val="cyan"/>
+          <w:lang w:bidi="ar-SA"/>
+        </w:rPr>
+        <w:t xml:space="preserve"> (with more details)</w:t>
+      </w:r>
+      <w:r>
+        <w:rPr>
+          <w:highlight w:val="cyan"/>
+          <w:lang w:bidi="ar-SA"/>
+        </w:rPr>
+        <w:br/>
+      </w:r>
+      <w:r>
+        <w:rPr>
+          <w:highlight w:val="cyan"/>
+          <w:lang w:bidi="ar-SA"/>
+        </w:rPr>
+        <w:t>4</w:t>
+      </w:r>
+      <w:r>
+        <w:rPr>
+          <w:highlight w:val="cyan"/>
+          <w:lang w:bidi="ar-SA"/>
+        </w:rPr>
+        <w:t xml:space="preserve">- pick the optimal </w:t>
+      </w:r>
+      <w:r>
+        <w:rPr>
+          <w:highlight w:val="cyan"/>
+          <w:lang w:bidi="ar-SA"/>
+        </w:rPr>
+        <w:t xml:space="preserve">segmentation </w:t>
+      </w:r>
+      <w:r>
+        <w:rPr>
+          <w:highlight w:val="cyan"/>
+          <w:lang w:bidi="ar-SA"/>
+        </w:rPr>
+        <w:t xml:space="preserve">mask </w:t>
+      </w:r>
+      <w:r>
+        <w:rPr>
+          <w:highlight w:val="cyan"/>
+          <w:lang w:bidi="ar-SA"/>
+        </w:rPr>
+        <w:t xml:space="preserve">from </w:t>
+      </w:r>
+      <w:proofErr w:type="spellStart"/>
+      <w:r>
+        <w:rPr>
+          <w:highlight w:val="cyan"/>
+          <w:lang w:bidi="ar-SA"/>
+        </w:rPr>
+        <w:t>fastsam</w:t>
+      </w:r>
+      <w:proofErr w:type="spellEnd"/>
+      <w:r>
+        <w:rPr>
+          <w:highlight w:val="cyan"/>
+          <w:lang w:bidi="ar-SA"/>
+        </w:rPr>
+        <w:t xml:space="preserve"> results </w:t>
+      </w:r>
+      <w:r>
+        <w:rPr>
+          <w:highlight w:val="cyan"/>
+          <w:lang w:bidi="ar-SA"/>
+        </w:rPr>
+        <w:t>(explain how)</w:t>
+      </w:r>
+      <w:r>
+        <w:rPr>
+          <w:highlight w:val="cyan"/>
+          <w:lang w:bidi="ar-SA"/>
+        </w:rPr>
+        <w:br/>
+      </w:r>
+      <w:r>
+        <w:rPr>
+          <w:highlight w:val="cyan"/>
+          <w:lang w:bidi="ar-SA"/>
+        </w:rPr>
+        <w:t>5</w:t>
+      </w:r>
+      <w:r>
+        <w:rPr>
+          <w:highlight w:val="cyan"/>
+          <w:lang w:bidi="ar-SA"/>
+        </w:rPr>
+        <w:t>- calc angle (</w:t>
+      </w:r>
+      <w:r>
+        <w:rPr>
+          <w:highlight w:val="cyan"/>
+          <w:lang w:bidi="ar-SA"/>
+        </w:rPr>
+        <w:t xml:space="preserve">how? - </w:t>
+      </w:r>
+      <w:r>
+        <w:rPr>
+          <w:highlight w:val="cyan"/>
+          <w:lang w:bidi="ar-SA"/>
+        </w:rPr>
+        <w:t>PCA…)</w:t>
+      </w:r>
+      <w:r>
+        <w:rPr>
+          <w:highlight w:val="cyan"/>
+          <w:lang w:bidi="ar-SA"/>
+        </w:rPr>
+        <w:br/>
+      </w:r>
+      <w:r>
+        <w:rPr>
+          <w:highlight w:val="cyan"/>
+          <w:lang w:bidi="ar-SA"/>
+        </w:rPr>
+        <w:t>6</w:t>
+      </w:r>
+      <w:r>
+        <w:rPr>
+          <w:highlight w:val="cyan"/>
+          <w:lang w:bidi="ar-SA"/>
+        </w:rPr>
+        <w:t xml:space="preserve">- </w:t>
+      </w:r>
+      <w:r>
+        <w:rPr>
+          <w:highlight w:val="cyan"/>
+          <w:lang w:bidi="ar-SA"/>
+        </w:rPr>
+        <w:t xml:space="preserve">communicate the angle to the </w:t>
+      </w:r>
+      <w:proofErr w:type="spellStart"/>
+      <w:r>
+        <w:rPr>
+          <w:highlight w:val="cyan"/>
+          <w:lang w:bidi="ar-SA"/>
+        </w:rPr>
+        <w:t>hand_control</w:t>
+      </w:r>
+      <w:proofErr w:type="spellEnd"/>
+      <w:r>
+        <w:rPr>
+          <w:highlight w:val="cyan"/>
+          <w:lang w:bidi="ar-SA"/>
+        </w:rPr>
+        <w:t xml:space="preserve"> thread</w:t>
+      </w:r>
+      <w:r>
+        <w:rPr>
+          <w:highlight w:val="cyan"/>
+          <w:lang w:bidi="ar-SA"/>
+        </w:rPr>
+        <w:t xml:space="preserve"> (explain that we send the relative angle to the current one, explain that we have a margin (10?), if angle didn’t change more than a margin, we send 0)</w:t>
+      </w:r>
+      <w:r>
+        <w:rPr>
+          <w:highlight w:val="cyan"/>
+          <w:lang w:bidi="ar-SA"/>
+        </w:rPr>
+        <w:br/>
+        <w:t xml:space="preserve">7- if depth &lt;= 12cm (?), tell the </w:t>
+      </w:r>
+      <w:proofErr w:type="spellStart"/>
+      <w:r>
+        <w:rPr>
+          <w:highlight w:val="cyan"/>
+          <w:lang w:bidi="ar-SA"/>
+        </w:rPr>
+        <w:t>hand_control</w:t>
+      </w:r>
+      <w:proofErr w:type="spellEnd"/>
+      <w:r>
+        <w:rPr>
+          <w:highlight w:val="cyan"/>
+          <w:lang w:bidi="ar-SA"/>
+        </w:rPr>
+        <w:t xml:space="preserve"> thread that it should close the hand</w:t>
+      </w:r>
+      <w:r>
+        <w:rPr>
+          <w:highlight w:val="cyan"/>
+          <w:lang w:bidi="ar-SA"/>
+        </w:rPr>
+        <w:t xml:space="preserve"> and block current thread.</w:t>
+      </w:r>
+      <w:r>
+        <w:rPr>
+          <w:highlight w:val="cyan"/>
+          <w:lang w:bidi="ar-SA"/>
+        </w:rPr>
+        <w:br/>
+      </w:r>
+      <w:r>
+        <w:rPr>
+          <w:highlight w:val="cyan"/>
+          <w:lang w:bidi="ar-SA"/>
+        </w:rPr>
+        <w:t>8- …</w:t>
+      </w:r>
+      <w:r>
+        <w:rPr>
+          <w:highlight w:val="cyan"/>
+          <w:lang w:bidi="ar-SA"/>
+        </w:rPr>
+        <w:br/>
+      </w:r>
+      <w:r>
+        <w:rPr>
+          <w:highlight w:val="cyan"/>
+          <w:lang w:bidi="ar-SA"/>
+        </w:rPr>
+        <w:br/>
+        <w:t>hand control:</w:t>
+      </w:r>
+      <w:r>
+        <w:rPr>
+          <w:highlight w:val="cyan"/>
+          <w:lang w:bidi="ar-SA"/>
+        </w:rPr>
+        <w:br/>
+        <w:t>1- receive the angle from the queue</w:t>
+      </w:r>
+      <w:r>
+        <w:rPr>
+          <w:highlight w:val="cyan"/>
+          <w:lang w:bidi="ar-SA"/>
+        </w:rPr>
+        <w:t>, if angle &gt; 0, rotate hand by this angle</w:t>
+      </w:r>
+      <w:r>
+        <w:rPr>
+          <w:highlight w:val="cyan"/>
+          <w:lang w:bidi="ar-SA"/>
+        </w:rPr>
+        <w:br/>
+        <w:t xml:space="preserve">2- </w:t>
+      </w:r>
+      <w:r>
+        <w:rPr>
+          <w:highlight w:val="cyan"/>
+          <w:lang w:bidi="ar-SA"/>
+        </w:rPr>
+        <w:t>if need to close the hand, close the hand, then open it, and tell the main thread to unblock/continue.</w:t>
+      </w:r>
+      <w:r>
+        <w:rPr>
+          <w:highlight w:val="cyan"/>
+          <w:lang w:bidi="ar-SA"/>
+        </w:rPr>
+        <w:br/>
+      </w:r>
+      <w:r>
+        <w:rPr>
+          <w:highlight w:val="cyan"/>
+          <w:lang w:bidi="ar-SA"/>
+        </w:rPr>
+        <w:t>3 …</w:t>
+      </w:r>
     </w:p>
     <w:sectPr>
       <w:headerReference w:type="default" r:id="rId12"/>
@@ -11682,6 +10849,7 @@
   <w:style w:type="character" w:default="1" w:styleId="DefaultParagraphFont">
     <w:name w:val="Default Paragraph Font"/>
     <w:uiPriority w:val="1"/>
+    <w:semiHidden/>
     <w:unhideWhenUsed/>
   </w:style>
   <w:style w:type="table" w:default="1" w:styleId="TableNormal">

</xml_diff>